<commit_message>
:books:, preprocessing almost done
</commit_message>
<xml_diff>
--- a/Dr. E Nduati, Superviser/Submissions/3.Methodology.docx
+++ b/Dr. E Nduati, Superviser/Submissions/3.Methodology.docx
@@ -2101,13 +2101,7 @@
         </w:rPr>
       </w:pPr>
       <w:r>
-        <w:t>chlorophyll-a concentration from the OC3 algorithm (chl-a, mg/m3) af</w:t>
-      </w:r>
-      <w:r>
-        <w:t>t</w:t>
-      </w:r>
-      <w:r>
-        <w:t>er atmospheric correction with ACOLITE for the same scene.</w:t>
+        <w:t>chlorophyll-a concentration from the OC3 algorithm (chl-a, mg/m3) after atmospheric correction with ACOLITE for the same scene.</w:t>
       </w:r>
     </w:p>
     <w:p>
@@ -2177,17 +2171,7 @@
           <w:u w:val="single"/>
         </w:rPr>
         <w:lastRenderedPageBreak/>
-        <w:t xml:space="preserve">1. </w:t>
-      </w:r>
-      <w:r>
-        <w:rPr>
-          <w:b/>
-          <w:bCs/>
-          <w:i/>
-          <w:iCs/>
-          <w:u w:val="single"/>
-        </w:rPr>
-        <w:t>A review of ocean color remote sensing methods and statistical techniques for the detection, mapping and analysis of phytoplankton blooms in coastal and open oceans</w:t>
+        <w:t>1. A review of ocean color remote sensing methods and statistical techniques for the detection, mapping and analysis of phytoplankton blooms in coastal and open oceans</w:t>
       </w:r>
     </w:p>
     <w:p>
@@ -2493,10 +2477,7 @@
         <w:t xml:space="preserve"> et al. (1999) have shown that reflectance increases in the NIR beyond 700 nm due to increased scattering from algal biomass, correlated to an increase in Chl-a for most phytoplankton groups. The sensitivity analysis conducted by Ruddick et al. (2001) on two red-NIR band-ratio algorithms revealed that the relative error on Chl-a retrievals became more significant at low Chl-a concentrations (</w:t>
       </w:r>
       <w:r>
-        <w:t xml:space="preserve">&lt;10mg-3) </w:t>
-      </w:r>
-      <w:r>
-        <w:t xml:space="preserve">and in low backscatter conditions but also that the choice of paired wavelengths was very important. </w:t>
+        <w:t xml:space="preserve">&lt;10mg-3) and in low backscatter conditions but also that the choice of paired wavelengths was very important. </w:t>
       </w:r>
       <w:r>
         <w:rPr>
@@ -2707,7 +2688,6 @@
       </w:r>
     </w:p>
     <w:p/>
-    <w:p/>
     <w:p>
       <w:pPr>
         <w:rPr>
@@ -2727,19 +2707,24 @@
     </w:p>
     <w:p>
       <w:r>
-        <w:t xml:space="preserve">Spectral band difference algorithms exploit spectral regions that feature significant changes in the reflectance spectrum due to the presence of an algal bloom, compared to the nearby bloom-free water. Given that absorption tends to vary more rapidly with wavelength than scattering, two adjacent reflectance spectral bands may have </w:t>
-      </w:r>
-      <w:r>
+        <w:t xml:space="preserve">Spectral band difference algorithms exploit spectral regions that feature significant changes in the reflectance spectrum due to the presence of an algal bloom, compared to the nearby bloom-free water. Given that absorption tends to vary more rapidly with wavelength than scattering, two adjacent reflectance spectral bands may have similar backscattering properties but will differ significantly in absorption. Hence, this absorption feature can be quantified by spectral difference. </w:t>
+      </w:r>
+      <w:r>
+        <w:rPr>
+          <w:i/>
+          <w:iCs/>
+          <w:color w:val="0070C0"/>
+        </w:rPr>
+        <w:t xml:space="preserve">The various forms of </w:t>
+      </w:r>
+      <w:r>
+        <w:rPr>
+          <w:i/>
+          <w:iCs/>
+          <w:color w:val="0070C0"/>
+        </w:rPr>
         <w:lastRenderedPageBreak/>
-        <w:t xml:space="preserve">similar backscattering properties but will differ significantly in absorption. Hence, this absorption feature can be quantified by spectral difference. </w:t>
-      </w:r>
-      <w:r>
-        <w:rPr>
-          <w:i/>
-          <w:iCs/>
-          <w:color w:val="0070C0"/>
-        </w:rPr>
-        <w:t xml:space="preserve">The various forms of spectral band difference algorithms use band triplets from the red-NIR or the blue–green spectral regions (Table 2) depending on whether the algorithm is designed to be sensitive to an algal group, high chlorophyll concentrations or surface bloom expressions </w:t>
+        <w:t xml:space="preserve">spectral band difference algorithms use band triplets from the red-NIR or the blue–green spectral regions (Table 2) depending on whether the algorithm is designed to be sensitive to an algal group, high chlorophyll concentrations or surface bloom expressions </w:t>
       </w:r>
       <w:r>
         <w:t xml:space="preserve">(Fig. 7). </w:t>
@@ -2826,10 +2811,7 @@
         <w:t xml:space="preserve"> and Abbott, 1996). The spectral band positions of MERIS (Gower et al., 1999) and MODIS (Hoge et al., 2003) allow</w:t>
       </w:r>
       <w:r>
-        <w:t xml:space="preserve"> </w:t>
-      </w:r>
-      <w:r>
-        <w:t xml:space="preserve">for the computation of FLH, but this product cannot be derived from CZCS, </w:t>
+        <w:t xml:space="preserve"> for the computation of FLH, but this product cannot be derived from CZCS, </w:t>
       </w:r>
       <w:proofErr w:type="spellStart"/>
       <w:r>
@@ -2865,17 +2847,17 @@
     </w:p>
     <w:p>
       <w:r>
-        <w:t xml:space="preserve">The Maximum Chlorophyll Index (MCI) can only be applied to MERIS because of its use of the 708.75 nm band. This band is more responsive to strong reflectance in the NIR, and the lack of similar bands in MODIS and VIIRS may hamper the detection of </w:t>
+        <w:t>The Maximum Chlorophyll Index (MCI) can only be applied to MERIS because of its use of the 708.75 nm band. This band is more responsive to strong reflectance in the NIR, and the lack of similar bands in MODIS and VIIRS may hamper the detection of high</w:t>
+      </w:r>
+      <w:r>
+        <w:t xml:space="preserve"> </w:t>
+      </w:r>
+      <w:r>
+        <w:t xml:space="preserve">concentration bloom events. The MCI is mainly designed for the detection of high-concentration algal blooms, and it was successfully used to globally monitor </w:t>
       </w:r>
       <w:r>
         <w:lastRenderedPageBreak/>
-        <w:t>high</w:t>
-      </w:r>
-      <w:r>
-        <w:t xml:space="preserve"> </w:t>
-      </w:r>
-      <w:r>
-        <w:t xml:space="preserve">concentration bloom events. The MCI is mainly designed for the detection of high-concentration algal blooms, and it was successfully used to globally monitor phytoplankton blooms in the world’s oceans by Gower et al. (2008). The minimum Chl-a concentration required for a phytoplankton bloom to be detected by the MCI is 30 mg m3 (Gower et al., 2005), but phytoplankton blooms can have much higher concentrations, with some studies reporting Chl-a &gt; 200 mg m3 (e.g., Gower and King, 2007a; </w:t>
+        <w:t xml:space="preserve">phytoplankton blooms in the world’s oceans by Gower et al. (2008). The minimum Chl-a concentration required for a phytoplankton bloom to be detected by the MCI is 30 mg m3 (Gower et al., 2005), but phytoplankton blooms can have much higher concentrations, with some studies reporting Chl-a &gt; 200 mg m3 (e.g., Gower and King, 2007a; </w:t>
       </w:r>
       <w:proofErr w:type="spellStart"/>
       <w:r>
@@ -2995,7 +2977,7 @@
           <w:iCs/>
           <w:color w:val="0070C0"/>
         </w:rPr>
-        <w:t xml:space="preserve">, MODIS and MERIS. Its accuracy has not yet been fully validated because of the lack of low-concentration, high-quality in situ Chl-a data from the world’s oceans. The CIA was successfully applied to the waters </w:t>
+        <w:t xml:space="preserve">, MODIS and MERIS. Its accuracy has not yet been fully validated because of the lack of low-concentration, high-quality in situ Chl-a data from the world’s oceans. The CIA was successfully applied to the waters of the Red Sea by Brewin et al. (2013), where it was found to perform better than </w:t>
       </w:r>
       <w:r>
         <w:rPr>
@@ -3004,7 +2986,7 @@
           <w:color w:val="0070C0"/>
         </w:rPr>
         <w:lastRenderedPageBreak/>
-        <w:t xml:space="preserve">of the Red Sea by Brewin et al. (2013), where it was found to perform better than the MODIS OC3 at retrieving Chl-a because of the low concentrations typically encountered in those waters. </w:t>
+        <w:t xml:space="preserve">the MODIS OC3 at retrieving Chl-a because of the low concentrations typically encountered in those waters. </w:t>
       </w:r>
     </w:p>
     <w:p>
@@ -3080,7 +3062,6 @@
         <w:t xml:space="preserve"> </w:t>
       </w:r>
     </w:p>
-    <w:p/>
     <w:p>
       <w:pPr>
         <w:rPr>
@@ -3098,19 +3079,46 @@
     </w:p>
     <w:p>
       <w:r>
-        <w:t xml:space="preserve">For simplistic approaches, such as the sole use of the reflectance spectrum, it is recommended that knowledge of the study area and a further detailed analysis of the pixels’ reflectance spectra are taken into account to ensure the validity of the algal </w:t>
+        <w:t xml:space="preserve">For simplistic approaches, such as the sole use of the reflectance spectrum, it is recommended that knowledge of the study area and a further detailed analysis of the pixels’ reflectance spectra are taken into account to ensure the validity of the algal bloom information retrieved. </w:t>
+      </w:r>
+      <w:r>
+        <w:rPr>
+          <w:i/>
+          <w:iCs/>
+          <w:color w:val="0070C0"/>
+        </w:rPr>
+        <w:t>Band-ratio algorithms are shown to be adequate for open ocean waters,</w:t>
+      </w:r>
+      <w:r>
+        <w:rPr>
+          <w:color w:val="0070C0"/>
+        </w:rPr>
+        <w:t xml:space="preserve"> </w:t>
+      </w:r>
+      <w:r>
+        <w:t xml:space="preserve">but their use in complex coastal waters is limited, particularly </w:t>
       </w:r>
       <w:r>
         <w:lastRenderedPageBreak/>
-        <w:t xml:space="preserve">bloom information retrieved. </w:t>
-      </w:r>
-      <w:r>
-        <w:rPr>
-          <w:i/>
-          <w:iCs/>
-          <w:color w:val="0070C0"/>
-        </w:rPr>
-        <w:t>Band-ratio algorithms are shown to be adequate for open ocean waters,</w:t>
+        <w:t xml:space="preserve">when band-ratios use blue and green bands because the influence of CDOM and TSM at those wavelengths affects their retrievals. </w:t>
+      </w:r>
+    </w:p>
+    <w:p>
+      <w:pPr>
+        <w:rPr>
+          <w:color w:val="0070C0"/>
+        </w:rPr>
+      </w:pPr>
+      <w:r>
+        <w:t xml:space="preserve">Alternatively, </w:t>
+      </w:r>
+      <w:r>
+        <w:rPr>
+          <w:i/>
+          <w:iCs/>
+          <w:color w:val="0070C0"/>
+        </w:rPr>
+        <w:t>many studies have shown the great potential of band-ratios using red and NIR bands to detect Chl-a and algal blooms in coastal waters (e.g., Le et al., 2013) because this spectral region is less affected by those two optically active constituents.</w:t>
       </w:r>
       <w:r>
         <w:rPr>
@@ -3118,33 +3126,6 @@
         </w:rPr>
         <w:t xml:space="preserve"> </w:t>
       </w:r>
-      <w:r>
-        <w:t xml:space="preserve">but their use in complex coastal waters is limited, particularly when band-ratios use blue and green bands because the influence of CDOM and TSM at those wavelengths affects their retrievals. </w:t>
-      </w:r>
-    </w:p>
-    <w:p>
-      <w:pPr>
-        <w:rPr>
-          <w:color w:val="0070C0"/>
-        </w:rPr>
-      </w:pPr>
-      <w:r>
-        <w:t xml:space="preserve">Alternatively, </w:t>
-      </w:r>
-      <w:r>
-        <w:rPr>
-          <w:i/>
-          <w:iCs/>
-          <w:color w:val="0070C0"/>
-        </w:rPr>
-        <w:t>many studies have shown the great potential of band-ratios using red and NIR bands to detect Chl-a and algal blooms in coastal waters (e.g., Le et al., 2013) because this spectral region is less affected by those two optically active constituents.</w:t>
-      </w:r>
-      <w:r>
-        <w:rPr>
-          <w:color w:val="0070C0"/>
-        </w:rPr>
-        <w:t xml:space="preserve"> </w:t>
-      </w:r>
     </w:p>
     <w:p>
       <w:r>
@@ -3194,11 +3175,11 @@
     </w:p>
     <w:p>
       <w:r>
-        <w:t xml:space="preserve">Looking back to the potential of ocean color remote sensing, Cracknell et al. (2001) noted that ‘‘operational real-time monitoring of the location, extent, movement and </w:t>
+        <w:t xml:space="preserve">Looking back to the potential of ocean color remote sensing, Cracknell et al. (2001) noted that ‘‘operational real-time monitoring of the location, extent, movement and growth rate of a phytoplankton bloom is an important challenge at present’’ (p. 221). The capabilities of ocean color remote sensing in providing operational real-time </w:t>
       </w:r>
       <w:r>
         <w:lastRenderedPageBreak/>
-        <w:t xml:space="preserve">growth rate of a phytoplankton bloom is an important challenge at present’’ (p. 221). The capabilities of ocean color remote sensing in providing operational real-time monitoring of a phytoplankton bloom are progressing but continue to remain a challenge in coastal waters (e.g., Malone, 2008). Remote sensing ocean color imagery has provided, and still provides, an invaluable source of frequent, synoptic information. Combined satellite datasets from </w:t>
+        <w:t xml:space="preserve">monitoring of a phytoplankton bloom are progressing but continue to remain a challenge in coastal waters (e.g., Malone, 2008). Remote sensing ocean color imagery has provided, and still provides, an invaluable source of frequent, synoptic information. Combined satellite datasets from </w:t>
       </w:r>
       <w:proofErr w:type="spellStart"/>
       <w:r>
@@ -3291,76 +3272,180 @@
       </w:r>
     </w:p>
     <w:p>
-      <w:r>
+      <w:pPr>
+        <w:rPr>
+          <w:i/>
+          <w:iCs/>
+          <w:color w:val="0070C0"/>
+        </w:rPr>
+      </w:pPr>
+      <w:r>
+        <w:rPr>
+          <w:i/>
+          <w:iCs/>
+          <w:color w:val="0070C0"/>
+        </w:rPr>
         <w:t xml:space="preserve">Two databases are used in this study: world data from </w:t>
       </w:r>
       <w:proofErr w:type="spellStart"/>
       <w:r>
+        <w:rPr>
+          <w:i/>
+          <w:iCs/>
+          <w:color w:val="0070C0"/>
+        </w:rPr>
         <w:t>SeaWIFS</w:t>
       </w:r>
       <w:proofErr w:type="spellEnd"/>
       <w:r>
+        <w:rPr>
+          <w:i/>
+          <w:iCs/>
+          <w:color w:val="0070C0"/>
+        </w:rPr>
         <w:t xml:space="preserve"> Bio-optical Archive and Storage System (</w:t>
       </w:r>
       <w:proofErr w:type="spellStart"/>
       <w:r>
+        <w:rPr>
+          <w:i/>
+          <w:iCs/>
+          <w:color w:val="0070C0"/>
+        </w:rPr>
         <w:t>SeaBASS</w:t>
       </w:r>
       <w:proofErr w:type="spellEnd"/>
       <w:r>
+        <w:rPr>
+          <w:i/>
+          <w:iCs/>
+          <w:color w:val="0070C0"/>
+        </w:rPr>
         <w:t>:[40]) and data collected in the New Caledonia area (</w:t>
       </w:r>
       <w:proofErr w:type="spellStart"/>
       <w:r>
+        <w:rPr>
+          <w:i/>
+          <w:iCs/>
+          <w:color w:val="0070C0"/>
+        </w:rPr>
         <w:t>NCDataBase</w:t>
       </w:r>
       <w:proofErr w:type="spellEnd"/>
       <w:r>
+        <w:rPr>
+          <w:i/>
+          <w:iCs/>
+          <w:color w:val="0070C0"/>
+        </w:rPr>
         <w:t xml:space="preserve">). Each database contains in situ and MODIS </w:t>
       </w:r>
       <w:proofErr w:type="spellStart"/>
       <w:r>
+        <w:rPr>
+          <w:i/>
+          <w:iCs/>
+          <w:color w:val="0070C0"/>
+        </w:rPr>
         <w:t>Rrs</w:t>
       </w:r>
       <w:proofErr w:type="spellEnd"/>
       <w:r>
+        <w:rPr>
+          <w:i/>
+          <w:iCs/>
+          <w:color w:val="0070C0"/>
+        </w:rPr>
         <w:t xml:space="preserve"> values in several spectral bands centered on 412 nm, 443 nm, 488 nm, 531 nm, 555 nm, and 667 nm for </w:t>
       </w:r>
       <w:proofErr w:type="spellStart"/>
       <w:r>
+        <w:rPr>
+          <w:i/>
+          <w:iCs/>
+          <w:color w:val="0070C0"/>
+        </w:rPr>
         <w:t>NCDataBase</w:t>
       </w:r>
       <w:proofErr w:type="spellEnd"/>
       <w:r>
+        <w:rPr>
+          <w:i/>
+          <w:iCs/>
+          <w:color w:val="0070C0"/>
+        </w:rPr>
         <w:t xml:space="preserve"> [29,31,38] and 547 instead of 555 nm for </w:t>
       </w:r>
       <w:proofErr w:type="spellStart"/>
       <w:r>
+        <w:rPr>
+          <w:i/>
+          <w:iCs/>
+          <w:color w:val="0070C0"/>
+        </w:rPr>
         <w:t>SeaBASS</w:t>
       </w:r>
       <w:proofErr w:type="spellEnd"/>
       <w:r>
+        <w:rPr>
+          <w:i/>
+          <w:iCs/>
+          <w:color w:val="0070C0"/>
+        </w:rPr>
         <w:t xml:space="preserve"> [40,41]. </w:t>
       </w:r>
     </w:p>
     <w:p>
-      <w:r>
+      <w:pPr>
+        <w:rPr>
+          <w:i/>
+          <w:iCs/>
+          <w:color w:val="0070C0"/>
+        </w:rPr>
+      </w:pPr>
+      <w:r>
+        <w:rPr>
+          <w:i/>
+          <w:iCs/>
+          <w:color w:val="0070C0"/>
+        </w:rPr>
         <w:t xml:space="preserve">All MODIS </w:t>
       </w:r>
       <w:proofErr w:type="spellStart"/>
       <w:r>
+        <w:rPr>
+          <w:i/>
+          <w:iCs/>
+          <w:color w:val="0070C0"/>
+        </w:rPr>
         <w:t>Rrs</w:t>
       </w:r>
       <w:proofErr w:type="spellEnd"/>
       <w:r>
+        <w:rPr>
+          <w:i/>
+          <w:iCs/>
+          <w:color w:val="0070C0"/>
+        </w:rPr>
         <w:t xml:space="preserve"> over New Caledonia in the </w:t>
       </w:r>
       <w:proofErr w:type="spellStart"/>
       <w:r>
+        <w:rPr>
+          <w:i/>
+          <w:iCs/>
+          <w:color w:val="0070C0"/>
+        </w:rPr>
         <w:t>NCDataBase</w:t>
       </w:r>
       <w:proofErr w:type="spellEnd"/>
       <w:r>
+        <w:rPr>
+          <w:i/>
+          <w:iCs/>
+          <w:color w:val="0070C0"/>
+        </w:rPr>
         <w:t xml:space="preserve"> were extracted from 2002 to 2010 [42].</w:t>
       </w:r>
     </w:p>
@@ -3427,12 +3512,12 @@
     </w:p>
     <w:p>
       <w:r>
+        <w:t xml:space="preserve">(4) implement a continuous connection between the models for low and high [chl-a]. </w:t>
+      </w:r>
+    </w:p>
+    <w:p>
+      <w:r>
         <w:lastRenderedPageBreak/>
-        <w:t xml:space="preserve">(4) implement a continuous connection between the models for low and high [chl-a]. </w:t>
-      </w:r>
-    </w:p>
-    <w:p>
-      <w:r>
         <w:t>The number of all the combinations with six variables (</w:t>
       </w:r>
       <w:proofErr w:type="spellStart"/>
@@ -3692,7 +3777,7 @@
           <w:bCs/>
           <w:u w:val="single"/>
         </w:rPr>
-        <w:t>Evaluation of Sentinel-2 and Landsat 8 Images for Estimating Chlorophyll-a Concentrations in Lake Chad, Africa</w:t>
+        <w:t xml:space="preserve">22. </w:t>
       </w:r>
       <w:r>
         <w:rPr>
@@ -3700,69 +3785,78 @@
           <w:bCs/>
           <w:u w:val="single"/>
         </w:rPr>
-        <w:t xml:space="preserve"> </w:t>
-      </w:r>
-    </w:p>
-    <w:p>
-      <w:pPr>
+        <w:t>Evaluation of Sentinel-2 and Landsat 8 Images for Estimating Chlorophyll-a Concentrations in Lake Chad, Africa</w:t>
+      </w:r>
+      <w:r>
         <w:rPr>
           <w:b/>
           <w:bCs/>
-        </w:rPr>
-      </w:pPr>
+          <w:u w:val="single"/>
+        </w:rPr>
+        <w:t xml:space="preserve"> </w:t>
+      </w:r>
       <w:r>
         <w:rPr>
           <w:b/>
           <w:bCs/>
-        </w:rPr>
-        <w:t xml:space="preserve">2.2.2. Landsat </w:t>
-      </w:r>
-      <w:r>
+          <w:u w:val="single"/>
+        </w:rPr>
+        <w:t>(Used)</w:t>
+      </w:r>
+    </w:p>
+    <w:p>
+      <w:pPr>
         <w:rPr>
           <w:b/>
           <w:bCs/>
         </w:rPr>
-        <w:t>8</w:t>
-      </w:r>
-    </w:p>
-    <w:p>
-      <w:r>
-        <w:t>The L8 satellite supplies multispectral images comprising of 11 bands, the majority of which have a 30-m spatial resolution. The red, near-infrared (NIR) and shortwave infrared (SWIR) bands in the L8 satellite images have a narrower bandwidth than those from previous Landsat missions. The L8 radiation resolution was increased to 16 bits, and the SNR was increased significantly. These advances improved L8</w:t>
-      </w:r>
-      <w:r>
-        <w:t>’</w:t>
-      </w:r>
-      <w:r>
-        <w:t>s pigment discrimination ability. Though built for terrestrial applications, these bands have proven useful for estimating concentrations of Chl a in water bodies [54,55].</w:t>
-      </w:r>
-    </w:p>
-    <w:p>
-      <w:pPr>
+      </w:pPr>
+      <w:r>
         <w:rPr>
           <w:b/>
           <w:bCs/>
         </w:rPr>
-      </w:pPr>
-      <w:r>
+        <w:t>2.2.2. Landsat 8</w:t>
+      </w:r>
+    </w:p>
+    <w:p>
+      <w:r>
+        <w:t>The L8 satellite supplies multispectral images comprising of 11 bands, the majority of which have a 30-m spatial resolution. The red, near-infrared (NIR) and shortwave infrared (SWIR) bands in the L8 satellite images have a narrower bandwidth than those from previous Landsat missions. The L8 radiation resolution was increased to 16 bits, and the SNR was increased significantly. These advances improved L8</w:t>
+      </w:r>
+      <w:r>
+        <w:t>’</w:t>
+      </w:r>
+      <w:r>
+        <w:t>s pigment discrimination ability. Though built for terrestrial applications, these bands have proven useful for estimating concentrations of Chl a in water bodies [54,55].</w:t>
+      </w:r>
+    </w:p>
+    <w:p>
+      <w:pPr>
         <w:rPr>
           <w:b/>
           <w:bCs/>
         </w:rPr>
-        <w:t>2.3. Methods 2.3.1.</w:t>
-      </w:r>
-    </w:p>
-    <w:p>
-      <w:pPr>
+      </w:pPr>
+      <w:r>
         <w:rPr>
           <w:b/>
           <w:bCs/>
         </w:rPr>
-      </w:pPr>
-      <w:r>
+        <w:t>2.3. Methods 2.3.1.</w:t>
+      </w:r>
+    </w:p>
+    <w:p>
+      <w:pPr>
         <w:rPr>
           <w:b/>
           <w:bCs/>
         </w:rPr>
+      </w:pPr>
+      <w:r>
+        <w:rPr>
+          <w:b/>
+          <w:bCs/>
+        </w:rPr>
         <w:t xml:space="preserve">Satellite Data Preprocessing </w:t>
       </w:r>
     </w:p>
@@ -3776,33 +3870,46 @@
       </w:r>
       <w:proofErr w:type="spellEnd"/>
       <w:r>
-        <w:t xml:space="preserve"> radiance of a waterbody varies depending on the atmospheric aerosol concentrations. This makes controlling these atmospheric effects a major challenge when dealing with remote sensing of inland water bodies. An accurate estimation of any water quality parameter requires atmospheric correction (AC) for any given atmospheric effects [56]. As such, before image processing in this study, rigorous AC was conducted across all the images. To achieve uniformity in the processing steps, all the images used in this study were Level 1 products. Because we will be estimating Chl</w:t>
+        <w:t xml:space="preserve"> radiance of a waterbody varies depending on the atmospheric aerosol concentrations. This makes controlling these atmospheric effects a major challenge when dealing with remote sensing of inland water bodies. </w:t>
+      </w:r>
+    </w:p>
+    <w:p>
+      <w:r>
+        <w:t xml:space="preserve">An accurate estimation of any water quality parameter requires atmospheric correction (AC) for any given atmospheric effects [56]. As such, before image processing in this study, rigorous AC was conducted across all the images. To achieve uniformity in the processing steps, all the images used in this study were Level 1 products. </w:t>
+      </w:r>
+      <w:r>
+        <w:t>I</w:t>
+      </w:r>
+      <w:r>
+        <w:t>t is essential to remove any intervening atmospheric effects from the acquired Landsat images. This reduces error sources from the resulting estimated Chl</w:t>
       </w:r>
       <w:r>
         <w:t>-</w:t>
       </w:r>
       <w:r>
-        <w:t xml:space="preserve">a </w:t>
-      </w:r>
-      <w:r>
-        <w:t>concentration</w:t>
-      </w:r>
-      <w:r>
-        <w:t xml:space="preserve"> from satellite imagery without reference to in situ estimates, it is essential to remove any intervening atmospheric effects from the acquired Landsat images. This reduces error sources from the resulting estimated Chl</w:t>
-      </w:r>
-      <w:r>
-        <w:t>-</w:t>
-      </w:r>
-      <w:r>
         <w:t xml:space="preserve">a concentrations in the lake. For this purpose, two conventional AC algorithms were applied: </w:t>
       </w:r>
     </w:p>
     <w:p>
+      <w:pPr>
+        <w:pStyle w:val="ListParagraph"/>
+        <w:numPr>
+          <w:ilvl w:val="0"/>
+          <w:numId w:val="3"/>
+        </w:numPr>
+      </w:pPr>
       <w:r>
         <w:t>Fast Line-of-Sight Atmospheric Analysis of Hypercubes (FLAASH) [57]</w:t>
       </w:r>
     </w:p>
     <w:p>
+      <w:pPr>
+        <w:pStyle w:val="ListParagraph"/>
+        <w:numPr>
+          <w:ilvl w:val="0"/>
+          <w:numId w:val="3"/>
+        </w:numPr>
+      </w:pPr>
       <w:r>
         <w:t xml:space="preserve">Quick Atmospheric Correction (QUAC) [58]. </w:t>
       </w:r>
@@ -3810,15 +3917,23 @@
     <w:p>
       <w:r>
         <w:lastRenderedPageBreak/>
-        <w:t xml:space="preserve">The FLAASH method is used to estimate the scattering effects caused by the atmosphere. FLAASH needs additional input from each image in order to operate. These specific inputs are found in header files which are usually downloaded alongside their respective multispectral images. The QUAC is a simpler method which establishes a relationship between the surface reflectance and the observed radiance signal. QUAC can be applied to VIS and NIR-SWIR bands, and does not require additional inputs from image header files. FLAASH and QUAC can be conducted using the built-in functions in ENVI®. The downloaded S2 satellite images (L1C) included previously-orthorectified </w:t>
-      </w:r>
-      <w:proofErr w:type="spellStart"/>
-      <w:r>
-        <w:t>ToA</w:t>
-      </w:r>
-      <w:proofErr w:type="spellEnd"/>
-      <w:r>
-        <w:t xml:space="preserve"> images. Using the two AC methods (FLAASH and QUAC), we processed the acquired L1C images and obtained bottom-of-atmosphere (</w:t>
+        <w:t xml:space="preserve">The FLAASH method is used to estimate the scattering effects caused by the atmosphere. FLAASH needs additional input from each image in order to operate. These specific inputs are found in header files which are usually downloaded alongside their respective multispectral images. </w:t>
+      </w:r>
+    </w:p>
+    <w:p>
+      <w:r>
+        <w:t xml:space="preserve">The QUAC is a simpler method which establishes a relationship between the surface reflectance and the observed radiance signal. QUAC </w:t>
+      </w:r>
+      <w:r>
+        <w:t xml:space="preserve">does </w:t>
+      </w:r>
+      <w:r>
+        <w:t xml:space="preserve">not require additional inputs from image header files. FLAASH and QUAC can be conducted using the built-in functions in ENVI®. </w:t>
+      </w:r>
+    </w:p>
+    <w:p>
+      <w:r>
+        <w:t>Using the two AC methods (FLAASH and QUAC), we processed the acquired L1C images and obtained bottom-of-atmosphere (</w:t>
       </w:r>
       <w:proofErr w:type="spellStart"/>
       <w:r>
@@ -3831,20 +3946,12 @@
     </w:p>
     <w:p>
       <w:r>
-        <w:t xml:space="preserve">The radiance values were then converted to bottom surface reflectance, which represents surface reflectance from the water body. WV3 spectral imagery was used as a reference to evaluate which AC methods performed most accurately for both Sentinel and Landsat sensors. </w:t>
-      </w:r>
-    </w:p>
-    <w:p>
-      <w:r>
-        <w:t xml:space="preserve">The average root </w:t>
-      </w:r>
-      <w:proofErr w:type="gramStart"/>
-      <w:r>
-        <w:t>mean</w:t>
-      </w:r>
-      <w:proofErr w:type="gramEnd"/>
-      <w:r>
-        <w:t xml:space="preserve"> square percentage (RMS (%)), defined in equation 1, was used to assess this preprocessing step.</w:t>
+        <w:t>The radiance values were then converted to bottom surface reflectance, which represents surface reflectance from the water body.</w:t>
+      </w:r>
+    </w:p>
+    <w:p>
+      <w:r>
+        <w:t>The average root mean square percentage (RMS (%)), defined in equation 1, was used to assess this preprocessing step.</w:t>
       </w:r>
     </w:p>
     <w:p>
@@ -3853,9 +3960,25 @@
           <w:noProof/>
         </w:rPr>
         <w:drawing>
-          <wp:inline distT="0" distB="0" distL="0" distR="0" wp14:anchorId="1AC6844F" wp14:editId="4CCE879E">
+          <wp:anchor distT="0" distB="0" distL="114300" distR="114300" simplePos="0" relativeHeight="251672576" behindDoc="0" locked="0" layoutInCell="1" allowOverlap="1" wp14:anchorId="1AC6844F" wp14:editId="2DD9DEAB">
+            <wp:simplePos x="0" y="0"/>
+            <wp:positionH relativeFrom="column">
+              <wp:posOffset>200025</wp:posOffset>
+            </wp:positionH>
+            <wp:positionV relativeFrom="paragraph">
+              <wp:posOffset>-1270</wp:posOffset>
+            </wp:positionV>
             <wp:extent cx="5067300" cy="666750"/>
             <wp:effectExtent l="0" t="0" r="0" b="0"/>
+            <wp:wrapThrough wrapText="bothSides">
+              <wp:wrapPolygon edited="0">
+                <wp:start x="0" y="0"/>
+                <wp:lineTo x="0" y="20983"/>
+                <wp:lineTo x="21519" y="20983"/>
+                <wp:lineTo x="21519" y="0"/>
+                <wp:lineTo x="0" y="0"/>
+              </wp:wrapPolygon>
+            </wp:wrapThrough>
             <wp:docPr id="3" name="Picture 3"/>
             <wp:cNvGraphicFramePr>
               <a:graphicFrameLocks xmlns:a="http://schemas.openxmlformats.org/drawingml/2006/main" noChangeAspect="1"/>
@@ -3868,7 +3991,13 @@
                     <pic:cNvPicPr/>
                   </pic:nvPicPr>
                   <pic:blipFill>
-                    <a:blip r:embed="rId7"/>
+                    <a:blip r:embed="rId7">
+                      <a:extLst>
+                        <a:ext uri="{28A0092B-C50C-407E-A947-70E740481C1C}">
+                          <a14:useLocalDpi xmlns:a14="http://schemas.microsoft.com/office/drawing/2010/main" val="0"/>
+                        </a:ext>
+                      </a:extLst>
+                    </a:blip>
                     <a:stretch>
                       <a:fillRect/>
                     </a:stretch>
@@ -3885,7 +4014,13 @@
                 </pic:pic>
               </a:graphicData>
             </a:graphic>
-          </wp:inline>
+            <wp14:sizeRelH relativeFrom="page">
+              <wp14:pctWidth>0</wp14:pctWidth>
+            </wp14:sizeRelH>
+            <wp14:sizeRelV relativeFrom="page">
+              <wp14:pctHeight>0</wp14:pctHeight>
+            </wp14:sizeRelV>
+          </wp:anchor>
         </w:drawing>
       </w:r>
       <w:r>
@@ -3893,12 +4028,34 @@
       </w:r>
     </w:p>
     <w:p>
-      <w:r>
+      <w:pPr>
         <w:rPr>
           <w:b/>
           <w:bCs/>
         </w:rPr>
-        <w:t>2.3.2. Estimating Chl a Concentration</w:t>
+      </w:pPr>
+    </w:p>
+    <w:p>
+      <w:r>
+        <w:rPr>
+          <w:b/>
+          <w:bCs/>
+        </w:rPr>
+        <w:t>2.3.2. Estimating Chl</w:t>
+      </w:r>
+      <w:r>
+        <w:rPr>
+          <w:b/>
+          <w:bCs/>
+        </w:rPr>
+        <w:t>-</w:t>
+      </w:r>
+      <w:r>
+        <w:rPr>
+          <w:b/>
+          <w:bCs/>
+        </w:rPr>
+        <w:t>a Concentration</w:t>
       </w:r>
       <w:r>
         <w:t xml:space="preserve"> </w:t>
@@ -3964,15 +4121,7 @@
           <w:iCs/>
           <w:color w:val="0070C0"/>
         </w:rPr>
-        <w:t xml:space="preserve">) spectrum (between 450 and 475 nm), Chl a exhibits high absorption </w:t>
-      </w:r>
-      <w:r>
-        <w:rPr>
-          <w:i/>
-          <w:iCs/>
-          <w:color w:val="0070C0"/>
-        </w:rPr>
-        <w:t>tendency</w:t>
+        <w:t>) spectrum (between 450 and 475 nm), Chl a exhibits high absorption tendency</w:t>
       </w:r>
       <w:r>
         <w:t xml:space="preserve">. </w:t>
@@ -4018,68 +4167,112 @@
           <w:iCs/>
           <w:color w:val="0070C0"/>
         </w:rPr>
+        <w:t>information has extensively been used by researchers to develop Chl</w:t>
+      </w:r>
+      <w:r>
+        <w:rPr>
+          <w:i/>
+          <w:iCs/>
+          <w:color w:val="0070C0"/>
+        </w:rPr>
+        <w:t>-</w:t>
+      </w:r>
+      <w:r>
+        <w:rPr>
+          <w:i/>
+          <w:iCs/>
+          <w:color w:val="0070C0"/>
+        </w:rPr>
+        <w:t xml:space="preserve">a </w:t>
+      </w:r>
+      <w:r>
+        <w:rPr>
+          <w:i/>
+          <w:iCs/>
+          <w:color w:val="0070C0"/>
+        </w:rPr>
+        <w:t>quantification algorithm</w:t>
+      </w:r>
+      <w:r>
+        <w:rPr>
+          <w:i/>
+          <w:iCs/>
+          <w:color w:val="0070C0"/>
+        </w:rPr>
+        <w:t xml:space="preserve"> [31,51].</w:t>
+      </w:r>
+      <w:r>
+        <w:rPr>
+          <w:color w:val="0070C0"/>
+        </w:rPr>
+        <w:t xml:space="preserve"> </w:t>
+      </w:r>
+      <w:r>
+        <w:t xml:space="preserve">Numerous water quality satellite reflectance algorithms have been </w:t>
+      </w:r>
+      <w:r>
         <w:lastRenderedPageBreak/>
-        <w:t>information has extensively been used by researchers to develop Chl</w:t>
-      </w:r>
-      <w:r>
-        <w:rPr>
-          <w:i/>
-          <w:iCs/>
-          <w:color w:val="0070C0"/>
-        </w:rPr>
+        <w:t>used for retrieving Chl a concentration [59,60]. In this study, we selected four algorithms: 2BDA [27,61], 3BDA [28,62], NDCI [22] and FLH [29]. These algorithms were selected based on reviews and the Chl</w:t>
+      </w:r>
+      <w:r>
         <w:t>-</w:t>
       </w:r>
       <w:r>
-        <w:rPr>
-          <w:i/>
-          <w:iCs/>
-          <w:color w:val="0070C0"/>
-        </w:rPr>
-        <w:t xml:space="preserve">a </w:t>
-      </w:r>
-      <w:r>
-        <w:rPr>
-          <w:i/>
-          <w:iCs/>
-          <w:color w:val="0070C0"/>
-        </w:rPr>
-        <w:t>quantification algorithm</w:t>
-      </w:r>
-      <w:r>
-        <w:rPr>
-          <w:i/>
-          <w:iCs/>
-          <w:color w:val="0070C0"/>
-        </w:rPr>
-        <w:t xml:space="preserve"> [31,51].</w:t>
-      </w:r>
-      <w:r>
-        <w:rPr>
-          <w:color w:val="0070C0"/>
-        </w:rPr>
-        <w:t xml:space="preserve"> </w:t>
-      </w:r>
-      <w:r>
-        <w:t xml:space="preserve">Numerous water quality satellite reflectance algorithms have been used for retrieving Chl a concentration [59,60]. In this study, we selected four algorithms: 2BDA [27,61], 3BDA [28,62], NDCI [22] and FLH [29]. These algorithms were selected based on reviews and the Chl a estimation accuracy for lakes [63,64]. These accuracies relied on the degree of agreement between derived Chl a </w:t>
-      </w:r>
-      <w:proofErr w:type="gramStart"/>
-      <w:r>
-        <w:t>estimates</w:t>
-      </w:r>
-      <w:proofErr w:type="gramEnd"/>
-      <w:r>
-        <w:t xml:space="preserve"> from satellite images, and Chl a estimates obtained on site and tested using laboratory methodologies. Band position, spacing and width were also considered while selecting the four algorithms for this study. Another selection criterion was the ease with which these algorithms could be implemented by resource managers in the future Using the Band Math function in ENVI®, we first established the performance baseline for this study by applying 2BDA, 3BDA, NDCI and FLH algorithms to an atmospherically corrected WV3 reflectance image. The same algorithms were then applied to Sentinel-2 and L8 reflectance products (Table 3). Band Resampling was performed before processing the S2 image using 2BDA, 3BDA and NDCI index, as shown in Table 3. S2 Band 4 (10-m resolution) was resampled to match the resolutions of bands 5 and 8b (20-m) using the nearest neighbor method, which is an easy-to-compute resampling method that preserves the input data values during processing. The resulting S2 2BDA, 3BDA and NDCI index products had a 20-m resolution, while that for FLH was maintained at its original 10-m resolution.</w:t>
-      </w:r>
-    </w:p>
-    <w:p/>
-    <w:p/>
-    <w:p/>
+        <w:t xml:space="preserve">a estimation accuracy for lakes [63,64]. </w:t>
+      </w:r>
+    </w:p>
+    <w:p>
+      <w:pPr>
+        <w:rPr>
+          <w:i/>
+          <w:iCs/>
+          <w:color w:val="0070C0"/>
+        </w:rPr>
+      </w:pPr>
+      <w:r>
+        <w:rPr>
+          <w:i/>
+          <w:iCs/>
+          <w:color w:val="0070C0"/>
+        </w:rPr>
+        <w:t>Reason:</w:t>
+      </w:r>
+    </w:p>
+    <w:p>
+      <w:r>
+        <w:t>These accuracies relied on the degree of agreement between derived Chl</w:t>
+      </w:r>
+      <w:r>
+        <w:t>-</w:t>
+      </w:r>
+      <w:r>
+        <w:t>a estimates from satellite images, and Chl</w:t>
+      </w:r>
+      <w:r>
+        <w:t>-</w:t>
+      </w:r>
+      <w:r>
+        <w:t xml:space="preserve">a estimates obtained on site and tested using laboratory methodologies. </w:t>
+      </w:r>
+    </w:p>
+    <w:p>
+      <w:r>
+        <w:t xml:space="preserve">Band position, spacing and width were also considered while selecting the four algorithms for this study. </w:t>
+      </w:r>
+    </w:p>
+    <w:p>
+      <w:r>
+        <w:t>Another selection criterion was the ease with which these algorithms could be implemented by resource managers in the future Using the Band Math function</w:t>
+      </w:r>
+      <w:r>
+        <w:t>.</w:t>
+      </w:r>
+    </w:p>
     <w:p>
       <w:r>
         <w:rPr>
           <w:noProof/>
         </w:rPr>
-        <w:lastRenderedPageBreak/>
         <w:drawing>
           <wp:inline distT="0" distB="0" distL="0" distR="0" wp14:anchorId="5B74BF3D" wp14:editId="28D97D1A">
             <wp:extent cx="5781675" cy="2628900"/>
@@ -4134,23 +4327,29 @@
     </w:p>
     <w:p>
       <w:r>
-        <w:t xml:space="preserve">The accuracies of modeled Chl a data from S2 and L8 images, and comparisons between them, were evaluated using data developed from WV3. For this study, we are interested in quantifying Chl a </w:t>
-      </w:r>
-      <w:proofErr w:type="gramStart"/>
-      <w:r>
-        <w:t>concentrations</w:t>
-      </w:r>
-      <w:proofErr w:type="gramEnd"/>
-      <w:r>
-        <w:t xml:space="preserve"> from S2 and L8 images (Figure 2). Accordingly, water pixels from the WV3 images were extracted for all the bands. This was followed by manually removing uncertain classes, which appeared predominantly around the boundary edges. The obtained water pixels were upscaled to 10-, 20- and 30-m resolutions using an area-weighted spatial model. The model simply averages neighboring smaller pixels into large ones. Consequently, the WV3 pixels could represent the percentage of Chl a </w:t>
-      </w:r>
-      <w:proofErr w:type="gramStart"/>
-      <w:r>
-        <w:t>concentrations</w:t>
-      </w:r>
-      <w:proofErr w:type="gramEnd"/>
-      <w:r>
-        <w:t xml:space="preserve"> at scales that matched the Landsat and Sentinel images. The algorithms in Table 3 were subsequently applied to the surface reflectance from the WV3 image.</w:t>
+        <w:t>The accuracies of modeled Chl</w:t>
+      </w:r>
+      <w:r>
+        <w:t>-</w:t>
+      </w:r>
+      <w:r>
+        <w:t>a data from S2 and L8 images, and comparisons between them, were evaluated using data developed from WV3. For this study, we are interested in quantifying Chl</w:t>
+      </w:r>
+      <w:r>
+        <w:t>-</w:t>
+      </w:r>
+      <w:r>
+        <w:t xml:space="preserve">a concentrations from S2 and L8 images (Figure 2). Accordingly, water pixels from the WV3 images were extracted for all the bands. This was followed by manually removing uncertain classes, which appeared predominantly around the boundary edges. The obtained water pixels were upscaled to 10-, 20- and 30-m resolutions using an area-weighted spatial model. The model simply averages </w:t>
+      </w:r>
+      <w:r>
+        <w:lastRenderedPageBreak/>
+        <w:t>neighboring smaller pixels into large ones. Consequently, the WV3 pixels could represent the percentage of Chl</w:t>
+      </w:r>
+      <w:r>
+        <w:t>-</w:t>
+      </w:r>
+      <w:r>
+        <w:t>a concentrations at scales that matched the Landsat and Sentinel images. The algorithms in Table 3 were subsequently applied to the surface reflectance from the WV3 image.</w:t>
       </w:r>
     </w:p>
     <w:p>
@@ -4158,7 +4357,6 @@
         <w:rPr>
           <w:noProof/>
         </w:rPr>
-        <w:lastRenderedPageBreak/>
         <w:drawing>
           <wp:inline distT="0" distB="0" distL="0" distR="0" wp14:anchorId="3624704C" wp14:editId="2EF4DE04">
             <wp:extent cx="5486400" cy="2876550"/>
@@ -4198,40 +4396,43 @@
     </w:p>
     <w:p>
       <w:r>
-        <w:t xml:space="preserve">From </w:t>
-      </w:r>
-      <w:r>
-        <w:t>the newly derived Chl a data, we randomly selected training and validation datasets for the 10-, 20- and 30-m spatial resolution images. These datasets were sampled equally across the test site to ensure the representation of the entire range of Chl a. The training and validation sampling points were used to map Chl a across the S2 and L8 images. The S2 and L8 images were also resampled from the training and validation datasets so that their sampling points and grids would overlap at exactly 10 and 20 m for S2, and 30 m for L8 pixels. After applying the Chl a extraction algorithm to the surface reflectance of the S2 and L8 images, their respective resulting indexed products were used as variables for Chl a mapping comparison</w:t>
-      </w:r>
-      <w:r>
-        <w:t>.</w:t>
+        <w:t>From the newly derived Chl</w:t>
+      </w:r>
+      <w:r>
+        <w:t>-</w:t>
+      </w:r>
+      <w:r>
+        <w:t>a data, we randomly selected training and validation datasets for the 10-, 20- and 30-m spatial resolution images. These datasets were sampled equally across the test site to ensure the representation of the entire range of Chl a. The training and validation sampling points were used to map Chl a across the S2 and L8 images. The S2 and L8 images were also resampled from the training and validation datasets so that their sampling points and grids would overlap at exactly 10 and 20 m for S2, and 30 m for L8 pixels. After applying the Chl a extraction algorithm to the surface reflectance of the S2 and L8 images, their respective resulting indexed products were used as variables for Chl a mapping comparison.</w:t>
       </w:r>
     </w:p>
     <w:p/>
-    <w:p/>
-    <w:p>
-      <w:pPr>
-        <w:rPr>
-          <w:i/>
-          <w:iCs/>
-        </w:rPr>
-      </w:pPr>
-      <w:r>
-        <w:t xml:space="preserve">The evaluation of the derived Chl a </w:t>
-      </w:r>
-      <w:proofErr w:type="gramStart"/>
-      <w:r>
-        <w:t>estimates</w:t>
-      </w:r>
-      <w:proofErr w:type="gramEnd"/>
-      <w:r>
-        <w:t xml:space="preserve"> was carried out using similar estimates derived from the WV3 images. The root mean square error (RMSE) and relative area error (RAE) were used as the statistical metric for this evaluation purpose. They can be calculated using the following formula</w:t>
+    <w:p>
+      <w:pPr>
+        <w:rPr>
+          <w:i/>
+          <w:iCs/>
+        </w:rPr>
+      </w:pPr>
+      <w:r>
+        <w:t>The evaluation of the derived Chl</w:t>
+      </w:r>
+      <w:r>
+        <w:t>-</w:t>
+      </w:r>
+      <w:r>
+        <w:t>a estimates was carried out using similar estimates derived from the WV3 images. The root mean square error (RMSE) and relative area error (RAE) were used as the statistical metric for this evaluation purpose. They can be calculated using the following formula</w:t>
       </w:r>
       <w:r>
         <w:rPr>
           <w:noProof/>
         </w:rPr>
         <w:t xml:space="preserve"> </w:t>
+      </w:r>
+      <w:r>
+        <w:rPr>
+          <w:noProof/>
+        </w:rPr>
+        <w:t>utrjhh</w:t>
       </w:r>
       <w:r>
         <w:rPr>
@@ -4447,8 +4648,23 @@
       </w:r>
     </w:p>
     <w:p>
-      <w:r>
-        <w:t>2.3. Satellite data acquisition and processing 1262 OLI scenes (radiance data) in MLRY and RHR were obtained from the United States Geological Survey (USGS) portal (Fig. 2). Radiance data were used instead of reflectance because reflectance was processed using a model developed for land applications, and radiance is not prone to error over water (</w:t>
+      <w:pPr>
+        <w:rPr>
+          <w:b/>
+          <w:bCs/>
+        </w:rPr>
+      </w:pPr>
+      <w:r>
+        <w:rPr>
+          <w:b/>
+          <w:bCs/>
+        </w:rPr>
+        <w:t xml:space="preserve">2.3. Satellite data acquisition and processing </w:t>
+      </w:r>
+    </w:p>
+    <w:p>
+      <w:r>
+        <w:t>OLI scenes (radiance data) in MLRY and RHR were obtained from the United States Geological Survey (USGS) portal (Fig. 2). Radiance data were used instead of reflectance because reflectance was processed using a model developed for land applications, and radiance is not prone to error over water (</w:t>
       </w:r>
       <w:proofErr w:type="spellStart"/>
       <w:r>
@@ -4456,131 +4672,36 @@
       </w:r>
       <w:proofErr w:type="spellEnd"/>
       <w:r>
-        <w:t xml:space="preserve"> et al., 2019). Only images with &lt; 70% cloud cover, based on visual examination, were downloaded. A full atmospheric correction test (NIR-SWIR and MUMM) through the </w:t>
-      </w:r>
-      <w:proofErr w:type="spellStart"/>
-      <w:r>
-        <w:t>SeaWiFS</w:t>
-      </w:r>
-      <w:proofErr w:type="spellEnd"/>
-      <w:r>
-        <w:t xml:space="preserve"> Data Analysis System (</w:t>
-      </w:r>
-      <w:proofErr w:type="spellStart"/>
-      <w:r>
-        <w:t>SeaDAS</w:t>
-      </w:r>
-      <w:proofErr w:type="spellEnd"/>
-      <w:r>
-        <w:t>, version 7.5) often failed in most of pixels in the lakes because the turbid waters caused the assumptions to fail. The dark-</w:t>
-      </w:r>
-      <w:proofErr w:type="spellStart"/>
-      <w:r>
-        <w:t>spectrumfunction</w:t>
-      </w:r>
-      <w:proofErr w:type="spellEnd"/>
-      <w:r>
-        <w:t xml:space="preserve"> method in ACOLITE (</w:t>
-      </w:r>
-      <w:proofErr w:type="spellStart"/>
-      <w:r>
-        <w:t>Vanhellemont</w:t>
-      </w:r>
-      <w:proofErr w:type="spellEnd"/>
-      <w:r>
-        <w:t xml:space="preserve"> and Ruddick, 2018) may result in large uncertainties in MLRY lakes (e.g., Lake </w:t>
-      </w:r>
-      <w:proofErr w:type="spellStart"/>
-      <w:r>
-        <w:t>Taihu</w:t>
-      </w:r>
-      <w:proofErr w:type="spellEnd"/>
-      <w:r>
-        <w:t xml:space="preserve">) due to excessive algae particles and strongly absorptive aerosols (Wang et al., 2019). Therefore, the following procedure was used to create </w:t>
-      </w:r>
-      <w:proofErr w:type="spellStart"/>
-      <w:r>
-        <w:t>pseudoreflectance</w:t>
-      </w:r>
-      <w:proofErr w:type="spellEnd"/>
-      <w:r>
-        <w:t xml:space="preserve"> products (Cao et al., 2017; Feng et al., 2012). First, Rayleigh-corrected reflectance (</w:t>
-      </w:r>
-      <w:proofErr w:type="spellStart"/>
-      <w:r>
-        <w:t>Rrc</w:t>
-      </w:r>
-      <w:proofErr w:type="spellEnd"/>
-      <w:r>
-        <w:t xml:space="preserve">) was </w:t>
+        <w:t xml:space="preserve"> et al., 2019). Only images with &lt; 70% cloud cover, based on visual examination, were downloaded. </w:t>
+      </w:r>
+    </w:p>
+    <w:p>
+      <w:r>
+        <w:t>T</w:t>
+      </w:r>
+      <w:r>
+        <w:t xml:space="preserve">he following procedure was used to create </w:t>
+      </w:r>
+      <w:r>
+        <w:t>pseudo reflectance</w:t>
+      </w:r>
+      <w:r>
+        <w:t xml:space="preserve"> products (Cao et al., 2017; Feng et al., 2012). </w:t>
+      </w:r>
+    </w:p>
+    <w:p>
+      <w:r>
+        <w:t>Waterbody boundaries were extracted using a sche</w:t>
+      </w:r>
+      <w:r>
+        <w:t>wz66777</w:t>
+      </w:r>
+      <w:r>
+        <w:t xml:space="preserve">me of normalized difference water index (NDWI) threshold segmentation (Li and Sheng, 2012), which is an automated mapping algorithm based on hierarchical image segmentation and delineates each waterbody using a local segmentation threshold. Because algal </w:t>
       </w:r>
       <w:r>
         <w:lastRenderedPageBreak/>
-        <w:t xml:space="preserve">derived after correction for Rayleigh scattering and gaseous absorption effects using </w:t>
-      </w:r>
-      <w:proofErr w:type="spellStart"/>
-      <w:r>
-        <w:t>SeaDAS</w:t>
-      </w:r>
-      <w:proofErr w:type="spellEnd"/>
-      <w:r>
-        <w:t xml:space="preserve"> 7.5 with ancillary data (such as meteorological data) (Franz et al., 2015). To remove, at least partially, the aerosol signal, the following algorithm was used: R' </w:t>
-      </w:r>
-      <w:proofErr w:type="spellStart"/>
-      <w:r>
-        <w:t>rc</w:t>
-      </w:r>
-      <w:proofErr w:type="spellEnd"/>
-      <w:r>
-        <w:t xml:space="preserve">(λ) = </w:t>
-      </w:r>
-      <w:proofErr w:type="spellStart"/>
-      <w:r>
-        <w:t>Rrc</w:t>
-      </w:r>
-      <w:proofErr w:type="spellEnd"/>
-      <w:r>
-        <w:t xml:space="preserve">(λ) - </w:t>
-      </w:r>
-      <w:proofErr w:type="spellStart"/>
-      <w:proofErr w:type="gramStart"/>
-      <w:r>
-        <w:t>Rrc</w:t>
-      </w:r>
-      <w:proofErr w:type="spellEnd"/>
-      <w:r>
-        <w:t>(</w:t>
-      </w:r>
-      <w:proofErr w:type="gramEnd"/>
-      <w:r>
-        <w:t>2201). This method may retain residual aerosol signals in other bands; however</w:t>
-      </w:r>
-      <w:r>
-        <w:t xml:space="preserve">, </w:t>
-      </w:r>
-      <w:r>
-        <w:t>it partially removes the bulk aerosol, haze, or glint signal (Cao et al., 2017; Feng et al., 2012). Cloud-contaminated pixels were removed via a threshold set on the SWIR reflectance (</w:t>
-      </w:r>
-      <w:proofErr w:type="spellStart"/>
-      <w:proofErr w:type="gramStart"/>
-      <w:r>
-        <w:t>Rrc</w:t>
-      </w:r>
-      <w:proofErr w:type="spellEnd"/>
-      <w:r>
-        <w:t>(</w:t>
-      </w:r>
-      <w:proofErr w:type="gramEnd"/>
-      <w:r>
-        <w:t>2201) &gt; 0.018) (</w:t>
-      </w:r>
-      <w:proofErr w:type="spellStart"/>
-      <w:r>
-        <w:t>Aurin</w:t>
-      </w:r>
-      <w:proofErr w:type="spellEnd"/>
-      <w:r>
-        <w:t xml:space="preserve"> et al., 2013). Waterbody boundaries were extracted using a scheme of normalized difference water index (NDWI) threshold segmentation (Li and Sheng, 2012), which is an automated mapping algorithm based on hierarchical image segmentation and delineates each waterbody using a local segmentation threshold. Subsequently, the segmentation-based water boundary of OLI was screened using the Chinese lake boundaries (Ma et al., 2011). Reservoirs, rivers, and ponds were excluded, and only lakes larger than 1 km2 were considered. OLI may not observe narrow sections in some thin lakes (&lt; 30 m) and regions covered by macrophytes. Because algal blooms common to our study lakes are usually caused by cyanobacteria, surface scums can be present; hence, a threshold −0.004 on the floating-algae-index (FAI) was used to exclude pixels with algal blooms (Hu et al., 2010)</w:t>
+        <w:t>blooms common to our study lakes are usually caused by cyanobacteria, surface scums can be present; hence, a threshold −0.004 on the floating-algae-index (FAI) was used to exclude pixels with algal blooms (Hu et al., 2010)</w:t>
       </w:r>
     </w:p>
     <w:p/>
@@ -4674,44 +4795,90 @@
       </w:r>
       <w:proofErr w:type="spellEnd"/>
       <w:r>
-        <w:t xml:space="preserve"> in Cirebon city. The research area is in the coordinate location of 108°34’00”-108°39’30” E and 6°41’30”-6°47’00” S. The variables used in this study are the distribution of chlorophyll-a concentration, salinity, and TSS. These three variables are obtained from several data which are rainfall data and reflectance data on Landsat 8 OLI images. Materials needed to gather data are Landsat 8 OLI images </w:t>
-      </w:r>
-      <w:r>
+        <w:t xml:space="preserve"> in Cirebon city. The research area is in the coordinate location of 108°34’00”-108°39’30” E and 6°41’30”-6°47’00” S. </w:t>
+      </w:r>
+    </w:p>
+    <w:p>
+      <w:r>
+        <w:t xml:space="preserve">The variables used in this study are the distribution of chlorophyll-a concentration, salinity, and TSS. These three variables are obtained from several data which are rainfall data and reflectance data on Landsat 8 OLI images. </w:t>
+      </w:r>
+    </w:p>
+    <w:p>
+      <w:r>
+        <w:t xml:space="preserve">Materials needed to gather data are Landsat 8 OLI images and in-situ samples from the three variables. The rainfall data used to determine wet months and dry months, are rainfall &gt;200 mm/month are </w:t>
+      </w:r>
+      <w:r>
+        <w:t>categorized</w:t>
+      </w:r>
+      <w:r>
+        <w:t xml:space="preserve"> as wet month and rainfall</w:t>
+      </w:r>
+      <w:r>
+        <w:t xml:space="preserve"> &lt;100mm/month are </w:t>
+      </w:r>
+      <w:r>
+        <w:t>categorized</w:t>
+      </w:r>
+      <w:r>
+        <w:t xml:space="preserve"> as dry month [10]. </w:t>
+      </w:r>
+    </w:p>
+    <w:p>
+      <w:r>
+        <w:t xml:space="preserve">Landsat 8 OLI images are used as a representation of the distribution of chlorophyll-a variables, salinity, and TSS. In-situ data samples are used to validate images that have been processed. The processing of Landsat 8 OLI imagery (Figure 1) </w:t>
+      </w:r>
+      <w:proofErr w:type="gramStart"/>
+      <w:r>
+        <w:t>are</w:t>
+      </w:r>
+      <w:proofErr w:type="gramEnd"/>
+      <w:r>
+        <w:t xml:space="preserve"> done using ENVI 5.1 and ArcGIS 10.1 software. ENVI 5.1 is used to process radiometric correction and calibration, cropping, and algorithm input. </w:t>
+      </w:r>
+    </w:p>
+    <w:p>
+      <w:pPr>
+        <w:rPr>
+          <w:i/>
+          <w:iCs/>
+          <w:color w:val="0070C0"/>
+        </w:rPr>
+      </w:pPr>
+      <w:r>
+        <w:rPr>
+          <w:i/>
+          <w:iCs/>
+          <w:color w:val="0070C0"/>
+        </w:rPr>
+        <w:t xml:space="preserve">Radiometric calibration is used to convert image pixels into reflectance value. The radiometric corrections that are done are sun angle corrections to fix error reflectance values caused by sun positioning [11]. </w:t>
+      </w:r>
+    </w:p>
+    <w:p>
+      <w:pPr>
+        <w:rPr>
+          <w:i/>
+          <w:iCs/>
+          <w:color w:val="0070C0"/>
+        </w:rPr>
+      </w:pPr>
+      <w:r>
+        <w:rPr>
+          <w:i/>
+          <w:iCs/>
+          <w:color w:val="0070C0"/>
+        </w:rPr>
         <w:lastRenderedPageBreak/>
-        <w:t xml:space="preserve">and in-situ samples from the three variables. The rainfall data used to determine wet months and dry months, are rainfall &gt;200 mm/month are </w:t>
-      </w:r>
-      <w:proofErr w:type="spellStart"/>
-      <w:r>
-        <w:t>categorised</w:t>
-      </w:r>
-      <w:proofErr w:type="spellEnd"/>
-      <w:r>
-        <w:t xml:space="preserve"> as wet month and rainfall</w:t>
-      </w:r>
-      <w:r>
-        <w:t xml:space="preserve"> &lt;100mm</w:t>
-      </w:r>
-      <w:r>
-        <w:t xml:space="preserve">/month are </w:t>
-      </w:r>
-      <w:proofErr w:type="spellStart"/>
-      <w:r>
-        <w:t>categorised</w:t>
-      </w:r>
-      <w:proofErr w:type="spellEnd"/>
-      <w:r>
-        <w:t xml:space="preserve"> as dry month [10]. Landsat 8 OLI images are used as a representation of the distribution of chlorophyll-a variables, salinity, and TSS. In-situ data samples are used to validate images that have been processed. The processing of Landsat 8 OLI imagery (Figure 1) </w:t>
-      </w:r>
-      <w:proofErr w:type="gramStart"/>
-      <w:r>
-        <w:t>are</w:t>
-      </w:r>
-      <w:proofErr w:type="gramEnd"/>
-      <w:r>
-        <w:t xml:space="preserve"> done using ENVI 5.1 and ArcGIS 10.1 software. ENVI 5.1 is used to process radiometric correction and calibration, cropping, and algorithm input. Radiometric calibration is used to convert image pixels into reflectance value. The radiometric corrections that are done are sun angle corrections to fix error reflectance values caused by sun positioning [11]. Cropping is done to minimize the image coverage according to the study area. Algorithm inputs are done to convert reflectance values of images into chlorophyll-a, salinity, and TSS values using a certain equation. The data processing uses ENVI 5.1 software to produce three raster data, which are raster with the three variable values. After the three data of raster are produced, ArcGIS 10.1 is used to process said data for image validation and classification. A detailed explanation regarding validation is provided in the next paragraph. Classification is done to divide three variable values into four or five classes to simplify the spatial analysis of the three variables. Data processing using ArcGIS 10.1 software will produce the chlorophyll-a distribution map, salinity map, and TSS map</w:t>
-      </w:r>
-      <w:r>
-        <w:t>.</w:t>
+        <w:t xml:space="preserve">Cropping is done to minimize the image coverage according to the study area. Algorithm inputs are done to convert reflectance values of images into chlorophyll-a, salinity, and TSS values using a certain equation. </w:t>
+      </w:r>
+    </w:p>
+    <w:p>
+      <w:r>
+        <w:t>The data processing uses ENVI 5.1 software to produce three raster data, which are raster with the three variable values. After the three data of raster are produced, ArcGIS 10.1 is used to process said data for image validation and classification</w:t>
+      </w:r>
+    </w:p>
+    <w:p>
+      <w:r>
+        <w:t>Classification is done to divide three variable values into four or five classes to simplify the spatial analysis of the three variables. Data processing using ArcGIS 10.1 software will produce the chlorophyll-a distribution map, salinity map, and TSS map.</w:t>
       </w:r>
     </w:p>
     <w:p>
@@ -4719,7 +4886,6 @@
         <w:rPr>
           <w:noProof/>
         </w:rPr>
-        <w:lastRenderedPageBreak/>
         <w:drawing>
           <wp:inline distT="0" distB="0" distL="0" distR="0" wp14:anchorId="10C4668A" wp14:editId="599E64BE">
             <wp:extent cx="5886450" cy="4638675"/>
@@ -4759,23 +4925,20 @@
     </w:p>
     <w:p>
       <w:r>
-        <w:t xml:space="preserve">Landsat 8 OLI imagery data that have been corrected and calibrated are then converted into chlorophyll-a concentration values, salinity, and TSS. There are three algorithms which are used to identify the concentration of chlorophyll-a, salinity, and TSS. Chlorophyll-a concentration using algorithm of Wibowo et al. [12], salinity using the algorithm of </w:t>
-      </w:r>
-      <w:proofErr w:type="spellStart"/>
-      <w:r>
-        <w:t>Supriatna</w:t>
-      </w:r>
-      <w:proofErr w:type="spellEnd"/>
-      <w:r>
-        <w:t xml:space="preserve"> et al. [13], and TSS using the algorithm of </w:t>
-      </w:r>
-      <w:proofErr w:type="spellStart"/>
-      <w:r>
-        <w:t>Budhiman</w:t>
-      </w:r>
-      <w:proofErr w:type="spellEnd"/>
-      <w:r>
-        <w:t xml:space="preserve"> [14], where these three researches have done the mapping of variables related to Indonesian seawaters. These three algorithms can be seen in equations 3.1, 3.2, and 3.3. The imagery that has been processed into the three variables, can then be validated by counting the Root Mean Square Error (RMSE) between specified sample data from image processing with in-situ measurements which obtained by field survey. Acquiring sample points are based on distance from coastline each 600 meters until it reaches the distance approximated about 6 km as many as 20 points (Figure 2). RMSE uses the equation 3.4 below</w:t>
+        <w:t>Landsat 8 OLI imagery data that have been corrected and calibrated are then converted into chlorophyll-a concentration values, salinity, and TSS. Chlorophyll-a concentration using algorithm of Wibowo et al. [12</w:t>
+      </w:r>
+      <w:r>
+        <w:t xml:space="preserve">], </w:t>
+      </w:r>
+      <w:r>
+        <w:t xml:space="preserve">as shown below. </w:t>
+      </w:r>
+      <w:r>
+        <w:t xml:space="preserve">The imagery </w:t>
+      </w:r>
+      <w:r>
+        <w:lastRenderedPageBreak/>
+        <w:t>that has been processed into the three variables, can then be validated by counting the Root Mean Square Error (RMSE) between specified sample data from image processing with in-situ measurements which obtained by field survey. RMSE uses the equation 3.4 below</w:t>
       </w:r>
     </w:p>
     <w:p>
@@ -4831,7 +4994,10 @@
     </w:p>
     <w:p>
       <w:r>
-        <w:t>Data analysis used in this research are spatial analysis and descriptive statistics. Spatial analysis is done by overlaying the three map variables. Statistical analysis is done with testing the relationship between the sample values of the three variables during wet season and dry season with regression method. Temporally, chlorophyll-a concentrations are discussed according to wet month and dry month on the year 2014-2015. In regard to spatial distribution, the concentration of chlorophyll-a is discussed with salinity variables and TSS to discover its relationship.</w:t>
+        <w:t>Data analysis used in this research are spatial analysis and descriptive statistics. Spatial analysis is done by overlaying the three map variables. Statistical analysis is done with testing the relationship between the sample values of the three variables during wet season and dry season with regression method. Temporally, chlorophyll-a concentrations are discussed according to wet month and dry month on the year 2014-2015</w:t>
+      </w:r>
+      <w:r>
+        <w:t>.</w:t>
       </w:r>
     </w:p>
     <w:p/>
@@ -4857,37 +5023,21 @@
           <w:bCs/>
           <w:u w:val="single"/>
         </w:rPr>
-        <w:t xml:space="preserve"> 30 </w:t>
-      </w:r>
+        <w:t xml:space="preserve"> 30 Assessment of Satellite-Based Chlorophyll-a Algorithms in Eutrophic Korean Coastal Waters.</w:t>
+      </w:r>
+    </w:p>
+    <w:p>
       <w:r>
         <w:rPr>
           <w:b/>
           <w:bCs/>
-          <w:u w:val="single"/>
-        </w:rPr>
-        <w:t>Assessment of Satellite-Based Chlorophyll-a Algorithms in Eutrophic Korean Coastal Water</w:t>
-      </w:r>
-      <w:r>
-        <w:rPr>
-          <w:b/>
-          <w:bCs/>
-          <w:u w:val="single"/>
-        </w:rPr>
-        <w:t>s.</w:t>
-      </w:r>
-    </w:p>
-    <w:p>
-      <w:r>
-        <w:rPr>
-          <w:b/>
-          <w:bCs/>
         </w:rPr>
         <w:t>Ocean Color Chl-a Algorithms</w:t>
       </w:r>
     </w:p>
     <w:p>
       <w:r>
-        <w:t xml:space="preserve">Six algorithms (two </w:t>
+        <w:t xml:space="preserve">The </w:t>
       </w:r>
       <w:proofErr w:type="spellStart"/>
       <w:r>
@@ -4895,37 +5045,29 @@
       </w:r>
       <w:proofErr w:type="spellEnd"/>
       <w:r>
-        <w:t xml:space="preserve"> algorithms for the open ocean, one GOCI-standard algorithm, and three </w:t>
-      </w:r>
-      <w:proofErr w:type="spellStart"/>
-      <w:r>
-        <w:t>Tassan’s</w:t>
-      </w:r>
-      <w:proofErr w:type="spellEnd"/>
-      <w:r>
-        <w:t xml:space="preserve"> algorithms regionally modified for Korean waters) were selected to assess the GOCI-derived Chl-a estimates in </w:t>
-      </w:r>
-      <w:proofErr w:type="spellStart"/>
-      <w:r>
-        <w:t>Jinhae</w:t>
-      </w:r>
-      <w:proofErr w:type="spellEnd"/>
-      <w:r>
-        <w:t xml:space="preserve"> Bay (Moon et al., 2010; NASA, 2010; </w:t>
-      </w:r>
-      <w:proofErr w:type="spellStart"/>
-      <w:r>
-        <w:t>Siswanto</w:t>
-      </w:r>
-      <w:proofErr w:type="spellEnd"/>
-      <w:r>
-        <w:t xml:space="preserve"> et al., 2011; Kim W. et al., 2016)</w:t>
-      </w:r>
-      <w:r>
-        <w:t xml:space="preserve">. </w:t>
-      </w:r>
-      <w:r>
-        <w:t xml:space="preserve">The </w:t>
+        <w:t xml:space="preserve"> algorithms were developed as the operational algorithms for NASA’s Sea-Viewing Wide Field-of-view Sensor (</w:t>
+      </w:r>
+      <w:proofErr w:type="spellStart"/>
+      <w:r>
+        <w:t>SeaWiFS</w:t>
+      </w:r>
+      <w:proofErr w:type="spellEnd"/>
+      <w:r>
+        <w:t xml:space="preserve">). They use a fourth-order polynomial relationship between the ratio of </w:t>
+      </w:r>
+      <w:proofErr w:type="spellStart"/>
+      <w:r>
+        <w:t>Rrs</w:t>
+      </w:r>
+      <w:proofErr w:type="spellEnd"/>
+      <w:r>
+        <w:t xml:space="preserve"> (i.e., blue-green band ratio) and Chl</w:t>
+      </w:r>
+      <w:r>
+        <w:t>-</w:t>
+      </w:r>
+      <w:r>
+        <w:t xml:space="preserve">a (NASA, 2010). In this study, we tested two </w:t>
       </w:r>
       <w:proofErr w:type="spellStart"/>
       <w:r>
@@ -4933,36 +5075,6 @@
       </w:r>
       <w:proofErr w:type="spellEnd"/>
       <w:r>
-        <w:t xml:space="preserve"> algorithms were developed as the operational algorithms for NASA’s Sea-Viewing Wide Field-of-view Sensor (</w:t>
-      </w:r>
-      <w:proofErr w:type="spellStart"/>
-      <w:r>
-        <w:t>SeaWiFS</w:t>
-      </w:r>
-      <w:proofErr w:type="spellEnd"/>
-      <w:r>
-        <w:t xml:space="preserve">). They use a fourth-order polynomial relationship between the ratio of </w:t>
-      </w:r>
-      <w:proofErr w:type="spellStart"/>
-      <w:r>
-        <w:t>Rrs</w:t>
-      </w:r>
-      <w:proofErr w:type="spellEnd"/>
-      <w:r>
-        <w:t xml:space="preserve"> (i.e., blue-green band ratio) and Chl</w:t>
-      </w:r>
-      <w:r>
-        <w:t>-</w:t>
-      </w:r>
-      <w:r>
-        <w:t xml:space="preserve">a (NASA, 2010). In this study, we tested two </w:t>
-      </w:r>
-      <w:proofErr w:type="spellStart"/>
-      <w:r>
-        <w:t>OCxS</w:t>
-      </w:r>
-      <w:proofErr w:type="spellEnd"/>
-      <w:r>
         <w:t xml:space="preserve"> algorithms: OC2S and OC3S. OC2S uses the two-band ratio (NASA, 2010), given as</w:t>
       </w:r>
     </w:p>
@@ -4972,10 +5084,27 @@
         <w:rPr>
           <w:noProof/>
         </w:rPr>
+        <w:lastRenderedPageBreak/>
         <w:drawing>
-          <wp:inline distT="0" distB="0" distL="0" distR="0" wp14:anchorId="2209F772" wp14:editId="7366A41B">
+          <wp:anchor distT="0" distB="0" distL="114300" distR="114300" simplePos="0" relativeHeight="251665408" behindDoc="0" locked="0" layoutInCell="1" allowOverlap="1" wp14:anchorId="2209F772" wp14:editId="320ECD1F">
+            <wp:simplePos x="0" y="0"/>
+            <wp:positionH relativeFrom="margin">
+              <wp:align>center</wp:align>
+            </wp:positionH>
+            <wp:positionV relativeFrom="paragraph">
+              <wp:posOffset>0</wp:posOffset>
+            </wp:positionV>
             <wp:extent cx="3552825" cy="2143125"/>
             <wp:effectExtent l="0" t="0" r="9525" b="9525"/>
+            <wp:wrapThrough wrapText="bothSides">
+              <wp:wrapPolygon edited="0">
+                <wp:start x="0" y="0"/>
+                <wp:lineTo x="0" y="21504"/>
+                <wp:lineTo x="21542" y="21504"/>
+                <wp:lineTo x="21542" y="0"/>
+                <wp:lineTo x="0" y="0"/>
+              </wp:wrapPolygon>
+            </wp:wrapThrough>
             <wp:docPr id="15" name="Picture 15"/>
             <wp:cNvGraphicFramePr>
               <a:graphicFrameLocks xmlns:a="http://schemas.openxmlformats.org/drawingml/2006/main" noChangeAspect="1"/>
@@ -4988,7 +5117,13 @@
                     <pic:cNvPicPr/>
                   </pic:nvPicPr>
                   <pic:blipFill>
-                    <a:blip r:embed="rId13"/>
+                    <a:blip r:embed="rId13">
+                      <a:extLst>
+                        <a:ext uri="{28A0092B-C50C-407E-A947-70E740481C1C}">
+                          <a14:useLocalDpi xmlns:a14="http://schemas.microsoft.com/office/drawing/2010/main" val="0"/>
+                        </a:ext>
+                      </a:extLst>
+                    </a:blip>
                     <a:stretch>
                       <a:fillRect/>
                     </a:stretch>
@@ -5005,96 +5140,47 @@
                 </pic:pic>
               </a:graphicData>
             </a:graphic>
-          </wp:inline>
+            <wp14:sizeRelH relativeFrom="page">
+              <wp14:pctWidth>0</wp14:pctWidth>
+            </wp14:sizeRelH>
+            <wp14:sizeRelV relativeFrom="page">
+              <wp14:pctHeight>0</wp14:pctHeight>
+            </wp14:sizeRelV>
+          </wp:anchor>
         </w:drawing>
       </w:r>
     </w:p>
-    <w:p>
-      <w:r>
-        <w:t>As the regional algorithm for Korean waters, we first tested the GOCI-standard Chl-a algorithm, developed for GOCI products using in situ Chl-a data collected around the Korean Peninsula from 1998 to 2009 (Moon et al., 2010). The GOCI-standard is given as</w:t>
-      </w:r>
-      <w:r>
-        <w:t>:</w:t>
-      </w:r>
-    </w:p>
+    <w:p/>
+    <w:p/>
+    <w:p/>
+    <w:p/>
+    <w:p/>
+    <w:p/>
     <w:p>
       <w:r>
         <w:rPr>
           <w:noProof/>
         </w:rPr>
         <w:drawing>
-          <wp:inline distT="0" distB="0" distL="0" distR="0" wp14:anchorId="06901755" wp14:editId="60DBDE16">
-            <wp:extent cx="3505200" cy="1095375"/>
-            <wp:effectExtent l="0" t="0" r="0" b="9525"/>
-            <wp:docPr id="17" name="Picture 17"/>
-            <wp:cNvGraphicFramePr>
-              <a:graphicFrameLocks xmlns:a="http://schemas.openxmlformats.org/drawingml/2006/main" noChangeAspect="1"/>
-            </wp:cNvGraphicFramePr>
-            <a:graphic xmlns:a="http://schemas.openxmlformats.org/drawingml/2006/main">
-              <a:graphicData uri="http://schemas.openxmlformats.org/drawingml/2006/picture">
-                <pic:pic xmlns:pic="http://schemas.openxmlformats.org/drawingml/2006/picture">
-                  <pic:nvPicPr>
-                    <pic:cNvPr id="1" name=""/>
-                    <pic:cNvPicPr/>
-                  </pic:nvPicPr>
-                  <pic:blipFill>
-                    <a:blip r:embed="rId14"/>
-                    <a:stretch>
-                      <a:fillRect/>
-                    </a:stretch>
-                  </pic:blipFill>
-                  <pic:spPr>
-                    <a:xfrm>
-                      <a:off x="0" y="0"/>
-                      <a:ext cx="3505200" cy="1095375"/>
-                    </a:xfrm>
-                    <a:prstGeom prst="rect">
-                      <a:avLst/>
-                    </a:prstGeom>
-                  </pic:spPr>
-                </pic:pic>
-              </a:graphicData>
-            </a:graphic>
-          </wp:inline>
-        </w:drawing>
-      </w:r>
-    </w:p>
-    <w:p>
-      <w:r>
-        <w:t>K</w:t>
-      </w:r>
-      <w:r>
-        <w:t xml:space="preserve">im W. et al. (2016) modified </w:t>
-      </w:r>
-      <w:proofErr w:type="spellStart"/>
-      <w:r>
-        <w:t>Tassan’s</w:t>
-      </w:r>
-      <w:proofErr w:type="spellEnd"/>
-      <w:r>
-        <w:t xml:space="preserve"> algorithm for the GOCI product by using in situ data (2010–2014) collected from coastal areas around the Korean Peninsula, East China Sea, and Tsushima Strait. This modification, termed </w:t>
-      </w:r>
-      <w:proofErr w:type="spellStart"/>
-      <w:r>
-        <w:t>Tassan</w:t>
-      </w:r>
-      <w:proofErr w:type="spellEnd"/>
-      <w:r>
-        <w:t>-All, is given as</w:t>
-      </w:r>
-      <w:r>
-        <w:t>:</w:t>
-      </w:r>
-    </w:p>
-    <w:p>
-      <w:r>
-        <w:rPr>
-          <w:noProof/>
-        </w:rPr>
-        <w:drawing>
-          <wp:inline distT="0" distB="0" distL="0" distR="0" wp14:anchorId="0BF20908" wp14:editId="5F513B57">
+          <wp:anchor distT="0" distB="0" distL="114300" distR="114300" simplePos="0" relativeHeight="251668480" behindDoc="0" locked="0" layoutInCell="1" allowOverlap="1" wp14:anchorId="0BF20908" wp14:editId="1BCA205B">
+            <wp:simplePos x="0" y="0"/>
+            <wp:positionH relativeFrom="column">
+              <wp:posOffset>1457325</wp:posOffset>
+            </wp:positionH>
+            <wp:positionV relativeFrom="paragraph">
+              <wp:posOffset>1041400</wp:posOffset>
+            </wp:positionV>
             <wp:extent cx="3581400" cy="1200150"/>
             <wp:effectExtent l="0" t="0" r="0" b="0"/>
+            <wp:wrapThrough wrapText="bothSides">
+              <wp:wrapPolygon edited="0">
+                <wp:start x="0" y="0"/>
+                <wp:lineTo x="0" y="21257"/>
+                <wp:lineTo x="21485" y="21257"/>
+                <wp:lineTo x="21485" y="0"/>
+                <wp:lineTo x="0" y="0"/>
+              </wp:wrapPolygon>
+            </wp:wrapThrough>
             <wp:docPr id="18" name="Picture 18"/>
             <wp:cNvGraphicFramePr>
               <a:graphicFrameLocks xmlns:a="http://schemas.openxmlformats.org/drawingml/2006/main" noChangeAspect="1"/>
@@ -5107,7 +5193,13 @@
                     <pic:cNvPicPr/>
                   </pic:nvPicPr>
                   <pic:blipFill>
-                    <a:blip r:embed="rId15"/>
+                    <a:blip r:embed="rId14">
+                      <a:extLst>
+                        <a:ext uri="{28A0092B-C50C-407E-A947-70E740481C1C}">
+                          <a14:useLocalDpi xmlns:a14="http://schemas.microsoft.com/office/drawing/2010/main" val="0"/>
+                        </a:ext>
+                      </a:extLst>
+                    </a:blip>
                     <a:stretch>
                       <a:fillRect/>
                     </a:stretch>
@@ -5124,10 +5216,39 @@
                 </pic:pic>
               </a:graphicData>
             </a:graphic>
-          </wp:inline>
+            <wp14:sizeRelH relativeFrom="page">
+              <wp14:pctWidth>0</wp14:pctWidth>
+            </wp14:sizeRelH>
+            <wp14:sizeRelV relativeFrom="page">
+              <wp14:pctHeight>0</wp14:pctHeight>
+            </wp14:sizeRelV>
+          </wp:anchor>
         </w:drawing>
       </w:r>
-    </w:p>
+      <w:r>
+        <w:t xml:space="preserve">Kim W. et al. (2016) modified </w:t>
+      </w:r>
+      <w:proofErr w:type="spellStart"/>
+      <w:r>
+        <w:t>Tassan’s</w:t>
+      </w:r>
+      <w:proofErr w:type="spellEnd"/>
+      <w:r>
+        <w:t xml:space="preserve"> algorithm for the GOCI product by using in situ data (2010–2014) collected from coastal areas around the Korean Peninsula, East China Sea, and Tsushima Strait. This modification, termed </w:t>
+      </w:r>
+      <w:proofErr w:type="spellStart"/>
+      <w:r>
+        <w:t>Tassan</w:t>
+      </w:r>
+      <w:proofErr w:type="spellEnd"/>
+      <w:r>
+        <w:t>-All, is given as:</w:t>
+      </w:r>
+    </w:p>
+    <w:p/>
+    <w:p/>
+    <w:p/>
+    <w:p/>
     <w:p>
       <w:r>
         <w:t xml:space="preserve">Kim W. et al. (2016) also modified regionally the coefficients of </w:t>
@@ -5143,62 +5264,75 @@
       <w:proofErr w:type="spellStart"/>
       <w:proofErr w:type="gramStart"/>
       <w:r>
+        <w:t>Rrs</w:t>
+      </w:r>
+      <w:proofErr w:type="spellEnd"/>
+      <w:r>
+        <w:t>(</w:t>
+      </w:r>
+      <w:proofErr w:type="gramEnd"/>
+      <w:r>
+        <w:t xml:space="preserve">555) 10 g m−3 or </w:t>
+      </w:r>
+      <w:proofErr w:type="spellStart"/>
+      <w:r>
+        <w:t>Rrs</w:t>
+      </w:r>
+      <w:proofErr w:type="spellEnd"/>
+      <w:r>
+        <w:t>(555) &gt;0.015 sr−1 (</w:t>
+      </w:r>
+      <w:proofErr w:type="spellStart"/>
+      <w:r>
+        <w:t>Tassan</w:t>
+      </w:r>
+      <w:proofErr w:type="spellEnd"/>
+      <w:r>
+        <w:t xml:space="preserve">-HS). The three modifications re referred to collectively as the </w:t>
+      </w:r>
+      <w:proofErr w:type="spellStart"/>
+      <w:r>
+        <w:t>Tassan</w:t>
+      </w:r>
+      <w:proofErr w:type="spellEnd"/>
+      <w:r>
+        <w:t xml:space="preserve">-TD algorithm. The </w:t>
+      </w:r>
+      <w:proofErr w:type="spellStart"/>
+      <w:r>
+        <w:t>Tassan</w:t>
+      </w:r>
+      <w:proofErr w:type="spellEnd"/>
+      <w:r>
+        <w:t>-LS algorithm is given as:</w:t>
+      </w:r>
+    </w:p>
+    <w:p>
+      <w:r>
+        <w:rPr>
+          <w:noProof/>
+        </w:rPr>
         <w:lastRenderedPageBreak/>
-        <w:t>Rrs</w:t>
-      </w:r>
-      <w:proofErr w:type="spellEnd"/>
-      <w:r>
-        <w:t>(</w:t>
-      </w:r>
-      <w:proofErr w:type="gramEnd"/>
-      <w:r>
-        <w:t xml:space="preserve">555) 10 g m−3 or </w:t>
-      </w:r>
-      <w:proofErr w:type="spellStart"/>
-      <w:r>
-        <w:t>Rrs</w:t>
-      </w:r>
-      <w:proofErr w:type="spellEnd"/>
-      <w:r>
-        <w:t>(555) &gt;0.015 sr−1 (</w:t>
-      </w:r>
-      <w:proofErr w:type="spellStart"/>
-      <w:r>
-        <w:t>Tassan</w:t>
-      </w:r>
-      <w:proofErr w:type="spellEnd"/>
-      <w:r>
-        <w:t xml:space="preserve">-HS). The three modifications are referred to collectively as the </w:t>
-      </w:r>
-      <w:proofErr w:type="spellStart"/>
-      <w:r>
-        <w:t>Tassan</w:t>
-      </w:r>
-      <w:proofErr w:type="spellEnd"/>
-      <w:r>
-        <w:t xml:space="preserve">-TD algorithm. The </w:t>
-      </w:r>
-      <w:proofErr w:type="spellStart"/>
-      <w:r>
-        <w:t>Tassan</w:t>
-      </w:r>
-      <w:proofErr w:type="spellEnd"/>
-      <w:r>
-        <w:t>-LS algorithm is given as</w:t>
-      </w:r>
-      <w:r>
-        <w:t>:</w:t>
-      </w:r>
-    </w:p>
-    <w:p>
-      <w:r>
-        <w:rPr>
-          <w:noProof/>
-        </w:rPr>
         <w:drawing>
-          <wp:inline distT="0" distB="0" distL="0" distR="0" wp14:anchorId="3598066B" wp14:editId="243B0240">
+          <wp:anchor distT="0" distB="0" distL="114300" distR="114300" simplePos="0" relativeHeight="251667456" behindDoc="0" locked="0" layoutInCell="1" allowOverlap="1" wp14:anchorId="3598066B" wp14:editId="067BDBAF">
+            <wp:simplePos x="0" y="0"/>
+            <wp:positionH relativeFrom="margin">
+              <wp:align>center</wp:align>
+            </wp:positionH>
+            <wp:positionV relativeFrom="paragraph">
+              <wp:posOffset>8255</wp:posOffset>
+            </wp:positionV>
             <wp:extent cx="3286125" cy="4381500"/>
             <wp:effectExtent l="0" t="0" r="9525" b="0"/>
+            <wp:wrapThrough wrapText="bothSides">
+              <wp:wrapPolygon edited="0">
+                <wp:start x="0" y="0"/>
+                <wp:lineTo x="0" y="21506"/>
+                <wp:lineTo x="21537" y="21506"/>
+                <wp:lineTo x="21537" y="0"/>
+                <wp:lineTo x="0" y="0"/>
+              </wp:wrapPolygon>
+            </wp:wrapThrough>
             <wp:docPr id="19" name="Picture 19"/>
             <wp:cNvGraphicFramePr>
               <a:graphicFrameLocks xmlns:a="http://schemas.openxmlformats.org/drawingml/2006/main" noChangeAspect="1"/>
@@ -5211,7 +5345,13 @@
                     <pic:cNvPicPr/>
                   </pic:nvPicPr>
                   <pic:blipFill>
-                    <a:blip r:embed="rId16"/>
+                    <a:blip r:embed="rId15">
+                      <a:extLst>
+                        <a:ext uri="{28A0092B-C50C-407E-A947-70E740481C1C}">
+                          <a14:useLocalDpi xmlns:a14="http://schemas.microsoft.com/office/drawing/2010/main" val="0"/>
+                        </a:ext>
+                      </a:extLst>
+                    </a:blip>
                     <a:stretch>
                       <a:fillRect/>
                     </a:stretch>
@@ -5228,16 +5368,36 @@
                 </pic:pic>
               </a:graphicData>
             </a:graphic>
-          </wp:inline>
+            <wp14:sizeRelH relativeFrom="page">
+              <wp14:pctWidth>0</wp14:pctWidth>
+            </wp14:sizeRelH>
+            <wp14:sizeRelV relativeFrom="page">
+              <wp14:pctHeight>0</wp14:pctHeight>
+            </wp14:sizeRelV>
+          </wp:anchor>
         </w:drawing>
       </w:r>
     </w:p>
+    <w:p/>
+    <w:p/>
+    <w:p/>
+    <w:p/>
+    <w:p/>
+    <w:p/>
+    <w:p/>
+    <w:p/>
+    <w:p/>
+    <w:p/>
+    <w:p/>
     <w:p/>
     <w:p>
       <w:pPr>
         <w:rPr>
           <w:b/>
           <w:bCs/>
+          <w:i/>
+          <w:iCs/>
+          <w:color w:val="0070C0"/>
           <w:u w:val="single"/>
         </w:rPr>
       </w:pPr>
@@ -5245,6 +5405,9 @@
         <w:rPr>
           <w:b/>
           <w:bCs/>
+          <w:i/>
+          <w:iCs/>
+          <w:color w:val="0070C0"/>
           <w:u w:val="single"/>
         </w:rPr>
         <w:t xml:space="preserve">Article 7: </w:t>
@@ -5253,6 +5416,9 @@
         <w:rPr>
           <w:b/>
           <w:bCs/>
+          <w:i/>
+          <w:iCs/>
+          <w:color w:val="0070C0"/>
           <w:u w:val="single"/>
         </w:rPr>
         <w:t xml:space="preserve">31. </w:t>
@@ -5261,69 +5427,343 @@
         <w:rPr>
           <w:b/>
           <w:bCs/>
+          <w:i/>
+          <w:iCs/>
+          <w:color w:val="0070C0"/>
           <w:u w:val="single"/>
         </w:rPr>
         <w:t>Estimation of Chlorophyll-a in Northern Coastal Bay of Bengal Using Landsat-8 OLI and Sentinel-2 MSI Sensors</w:t>
       </w:r>
     </w:p>
     <w:p>
-      <w:r>
-        <w:t>Methods Landsat-8 OLI level-1 data product consists of quantized and calibrated scaled DN values while Level-1 data obtained from Sentinel-2 MSI is the TOA Reflectance. Retrieval of Chl-a from the satellite sensors over the study region involves four steps, (</w:t>
-      </w:r>
-      <w:proofErr w:type="spellStart"/>
-      <w:r>
-        <w:t>i</w:t>
-      </w:r>
-      <w:proofErr w:type="spellEnd"/>
-      <w:r>
-        <w:t xml:space="preserve">) Obtaining absolute TOA Reflectance from scaled DN values in case of Landsat-8 OLI and scaled TOA Reflectance for Sentinel-2 MSI, respectively, for all the required bands, (ii) Conversion of TOA Reflectance to Surface Reflectance (actually originating from the water surface), (iii) Conversion of the Surface </w:t>
-      </w:r>
-      <w:r>
+      <w:pPr>
+        <w:rPr>
+          <w:b/>
+          <w:bCs/>
+          <w:i/>
+          <w:iCs/>
+          <w:color w:val="0070C0"/>
+        </w:rPr>
+      </w:pPr>
+      <w:r>
+        <w:rPr>
+          <w:b/>
+          <w:bCs/>
+          <w:i/>
+          <w:iCs/>
+          <w:color w:val="0070C0"/>
+        </w:rPr>
+        <w:t xml:space="preserve">Methods </w:t>
+      </w:r>
+    </w:p>
+    <w:p>
+      <w:pPr>
+        <w:rPr>
+          <w:i/>
+          <w:iCs/>
+          <w:color w:val="0070C0"/>
+        </w:rPr>
+      </w:pPr>
+      <w:r>
+        <w:rPr>
+          <w:i/>
+          <w:iCs/>
+          <w:color w:val="0070C0"/>
+        </w:rPr>
+        <w:t xml:space="preserve">Landsat-8 OLI level-1 data product consists of quantized and calibrated scaled DN </w:t>
+      </w:r>
+      <w:r>
+        <w:rPr>
+          <w:i/>
+          <w:iCs/>
+          <w:color w:val="0070C0"/>
+        </w:rPr>
+        <w:t>values. Retrieval</w:t>
+      </w:r>
+      <w:r>
+        <w:rPr>
+          <w:i/>
+          <w:iCs/>
+          <w:color w:val="0070C0"/>
+        </w:rPr>
+        <w:t xml:space="preserve"> of Chl-a from </w:t>
+      </w:r>
+      <w:r>
+        <w:rPr>
+          <w:i/>
+          <w:iCs/>
+          <w:color w:val="0070C0"/>
+        </w:rPr>
+        <w:t>Landsat-8</w:t>
+      </w:r>
+      <w:r>
+        <w:rPr>
+          <w:i/>
+          <w:iCs/>
+          <w:color w:val="0070C0"/>
+        </w:rPr>
+        <w:t xml:space="preserve"> sensor over the study region involves four steps, </w:t>
+      </w:r>
+    </w:p>
+    <w:p>
+      <w:pPr>
+        <w:pStyle w:val="ListParagraph"/>
+        <w:numPr>
+          <w:ilvl w:val="0"/>
+          <w:numId w:val="2"/>
+        </w:numPr>
+        <w:rPr>
+          <w:i/>
+          <w:iCs/>
+          <w:color w:val="0070C0"/>
+        </w:rPr>
+      </w:pPr>
+      <w:r>
+        <w:rPr>
+          <w:i/>
+          <w:iCs/>
+          <w:color w:val="0070C0"/>
+        </w:rPr>
+        <w:t xml:space="preserve">Obtaining absolute TOA Reflectance from scaled DN values </w:t>
+      </w:r>
+      <w:r>
+        <w:rPr>
+          <w:i/>
+          <w:iCs/>
+          <w:color w:val="0070C0"/>
+        </w:rPr>
+        <w:t>for</w:t>
+      </w:r>
+      <w:r>
+        <w:rPr>
+          <w:i/>
+          <w:iCs/>
+          <w:color w:val="0070C0"/>
+        </w:rPr>
+        <w:t xml:space="preserve"> all the required bands, </w:t>
+      </w:r>
+    </w:p>
+    <w:p>
+      <w:pPr>
+        <w:pStyle w:val="ListParagraph"/>
+        <w:numPr>
+          <w:ilvl w:val="0"/>
+          <w:numId w:val="2"/>
+        </w:numPr>
+        <w:rPr>
+          <w:i/>
+          <w:iCs/>
+          <w:color w:val="0070C0"/>
+        </w:rPr>
+      </w:pPr>
+      <w:r>
+        <w:rPr>
+          <w:i/>
+          <w:iCs/>
+          <w:color w:val="0070C0"/>
+        </w:rPr>
+        <w:t xml:space="preserve">Conversion of TOA Reflectance to Surface Reflectance (actually originating from the water surface), </w:t>
+      </w:r>
+    </w:p>
+    <w:p>
+      <w:pPr>
+        <w:pStyle w:val="ListParagraph"/>
+        <w:numPr>
+          <w:ilvl w:val="0"/>
+          <w:numId w:val="2"/>
+        </w:numPr>
+        <w:rPr>
+          <w:i/>
+          <w:iCs/>
+          <w:color w:val="0070C0"/>
+        </w:rPr>
+      </w:pPr>
+      <w:r>
+        <w:rPr>
+          <w:i/>
+          <w:iCs/>
+          <w:color w:val="0070C0"/>
+        </w:rPr>
+        <w:t>Conversion of the Surface Reflectance to corresponding Remote Sensing Reflectance (</w:t>
+      </w:r>
+      <w:proofErr w:type="spellStart"/>
+      <w:r>
+        <w:rPr>
+          <w:i/>
+          <w:iCs/>
+          <w:color w:val="0070C0"/>
+        </w:rPr>
+        <w:t>Rrs</w:t>
+      </w:r>
+      <w:proofErr w:type="spellEnd"/>
+      <w:r>
+        <w:rPr>
+          <w:i/>
+          <w:iCs/>
+          <w:color w:val="0070C0"/>
+        </w:rPr>
+        <w:t>) at these bands, and finally</w:t>
+      </w:r>
+    </w:p>
+    <w:p>
+      <w:pPr>
+        <w:pStyle w:val="ListParagraph"/>
+        <w:numPr>
+          <w:ilvl w:val="0"/>
+          <w:numId w:val="2"/>
+        </w:numPr>
+        <w:rPr>
+          <w:i/>
+          <w:iCs/>
+          <w:color w:val="0070C0"/>
+        </w:rPr>
+      </w:pPr>
+      <w:r>
+        <w:rPr>
+          <w:i/>
+          <w:iCs/>
+          <w:color w:val="0070C0"/>
+        </w:rPr>
         <w:lastRenderedPageBreak/>
-        <w:t>Reflectance to corresponding Remote Sensing Reflectance (</w:t>
-      </w:r>
-      <w:proofErr w:type="spellStart"/>
-      <w:r>
+        <w:t xml:space="preserve">Retrieval of Chl-a from the </w:t>
+      </w:r>
+      <w:proofErr w:type="spellStart"/>
+      <w:r>
+        <w:rPr>
+          <w:i/>
+          <w:iCs/>
+          <w:color w:val="0070C0"/>
+        </w:rPr>
         <w:t>Rrs</w:t>
       </w:r>
       <w:proofErr w:type="spellEnd"/>
       <w:r>
-        <w:t xml:space="preserve">) at these bands, and finally (iv) Retrieval of Chl-a from the </w:t>
-      </w:r>
-      <w:proofErr w:type="spellStart"/>
-      <w:r>
-        <w:t>Rrs</w:t>
-      </w:r>
-      <w:proofErr w:type="spellEnd"/>
-      <w:r>
-        <w:t xml:space="preserve"> utilizing Ocean Chlorophyll (OC) algorithms (2- band: OC-2, and/or 3-bands: OC-3). The scaled DN values from Landsat-8 OLI and scaled TOA Reflectance from Sentinel-2 MSI for the required bands were converted to corresponding Surface </w:t>
-      </w:r>
-      <w:proofErr w:type="spellStart"/>
-      <w:r>
-        <w:t>Reflectances</w:t>
-      </w:r>
-      <w:proofErr w:type="spellEnd"/>
-      <w:r>
-        <w:t xml:space="preserve"> using the special-purpose inbuilt calculator in QGIS software. It is noted that the Surface Reflectance mentioned refers to that originating from the water surface. For Landsat-8 OLI, TOA Reflectance (</w:t>
-      </w:r>
-      <w:proofErr w:type="spellStart"/>
-      <w:r>
+        <w:rPr>
+          <w:i/>
+          <w:iCs/>
+          <w:color w:val="0070C0"/>
+        </w:rPr>
+        <w:t xml:space="preserve"> utilizing Ocean Chlorophyll (OC) algorithms (2- band: OC-2, and/or 3-bands: OC-3). </w:t>
+      </w:r>
+    </w:p>
+    <w:p>
+      <w:pPr>
+        <w:rPr>
+          <w:i/>
+          <w:iCs/>
+          <w:color w:val="0070C0"/>
+        </w:rPr>
+      </w:pPr>
+      <w:r>
+        <w:rPr>
+          <w:i/>
+          <w:iCs/>
+          <w:color w:val="0070C0"/>
+        </w:rPr>
+        <w:t>T</w:t>
+      </w:r>
+      <w:r>
+        <w:rPr>
+          <w:i/>
+          <w:iCs/>
+          <w:color w:val="0070C0"/>
+        </w:rPr>
+        <w:t xml:space="preserve">he scaled DN values from Landsat-8 OLI for the required bands were converted to corresponding Surface </w:t>
+      </w:r>
+      <w:r>
+        <w:rPr>
+          <w:i/>
+          <w:iCs/>
+          <w:color w:val="0070C0"/>
+        </w:rPr>
+        <w:t>Reflectance</w:t>
+      </w:r>
+      <w:r>
+        <w:rPr>
+          <w:i/>
+          <w:iCs/>
+          <w:color w:val="0070C0"/>
+        </w:rPr>
+        <w:t xml:space="preserve"> using the special-purpose inbuilt calculator in QGIS software. It is noted that the Surface Reflectance mentioned refers to that originating from the water surface. TOA Reflectance (</w:t>
+      </w:r>
+      <w:proofErr w:type="spellStart"/>
+      <w:r>
+        <w:rPr>
+          <w:i/>
+          <w:iCs/>
+          <w:color w:val="0070C0"/>
+        </w:rPr>
         <w:t>ρp</w:t>
       </w:r>
       <w:proofErr w:type="spellEnd"/>
       <w:r>
-        <w:t xml:space="preserve">), which is the unitless ratio of reflected vs. total power energy (NASA, 2011), is calculated using the formulation: </w:t>
-      </w:r>
-    </w:p>
-    <w:p>
-      <w:r>
-        <w:rPr>
+        <w:rPr>
+          <w:i/>
+          <w:iCs/>
+          <w:color w:val="0070C0"/>
+        </w:rPr>
+        <w:t>)</w:t>
+      </w:r>
+      <w:r>
+        <w:rPr>
+          <w:i/>
+          <w:iCs/>
+          <w:color w:val="0070C0"/>
+        </w:rPr>
+        <w:t xml:space="preserve"> for </w:t>
+      </w:r>
+      <w:r>
+        <w:rPr>
+          <w:i/>
+          <w:iCs/>
+          <w:color w:val="0070C0"/>
+        </w:rPr>
+        <w:t>Landsat-8 OLI</w:t>
+      </w:r>
+      <w:r>
+        <w:rPr>
+          <w:i/>
+          <w:iCs/>
+          <w:color w:val="0070C0"/>
+        </w:rPr>
+        <w:t xml:space="preserve">, which is the unitless ratio of reflected vs. total power energy (NASA, 2011), is calculated using the formulation: </w:t>
+      </w:r>
+    </w:p>
+    <w:p>
+      <w:pPr>
+        <w:rPr>
+          <w:i/>
+          <w:iCs/>
+          <w:color w:val="0070C0"/>
+        </w:rPr>
+      </w:pPr>
+      <w:r>
+        <w:rPr>
+          <w:i/>
+          <w:iCs/>
           <w:noProof/>
+          <w:color w:val="0070C0"/>
         </w:rPr>
         <w:drawing>
-          <wp:inline distT="0" distB="0" distL="0" distR="0" wp14:anchorId="572FF0FE" wp14:editId="653D3742">
+          <wp:anchor distT="0" distB="0" distL="114300" distR="114300" simplePos="0" relativeHeight="251669504" behindDoc="0" locked="0" layoutInCell="1" allowOverlap="1" wp14:anchorId="572FF0FE" wp14:editId="29FDF65B">
+            <wp:simplePos x="0" y="0"/>
+            <wp:positionH relativeFrom="column">
+              <wp:posOffset>1695450</wp:posOffset>
+            </wp:positionH>
+            <wp:positionV relativeFrom="paragraph">
+              <wp:posOffset>7620</wp:posOffset>
+            </wp:positionV>
             <wp:extent cx="3438525" cy="409575"/>
             <wp:effectExtent l="0" t="0" r="9525" b="9525"/>
+            <wp:wrapThrough wrapText="bothSides">
+              <wp:wrapPolygon edited="0">
+                <wp:start x="0" y="0"/>
+                <wp:lineTo x="0" y="21098"/>
+                <wp:lineTo x="21540" y="21098"/>
+                <wp:lineTo x="21540" y="0"/>
+                <wp:lineTo x="0" y="0"/>
+              </wp:wrapPolygon>
+            </wp:wrapThrough>
             <wp:docPr id="20" name="Picture 20"/>
             <wp:cNvGraphicFramePr>
               <a:graphicFrameLocks xmlns:a="http://schemas.openxmlformats.org/drawingml/2006/main" noChangeAspect="1"/>
@@ -5336,7 +5776,13 @@
                     <pic:cNvPicPr/>
                   </pic:nvPicPr>
                   <pic:blipFill>
-                    <a:blip r:embed="rId17"/>
+                    <a:blip r:embed="rId16">
+                      <a:extLst>
+                        <a:ext uri="{28A0092B-C50C-407E-A947-70E740481C1C}">
+                          <a14:useLocalDpi xmlns:a14="http://schemas.microsoft.com/office/drawing/2010/main" val="0"/>
+                        </a:ext>
+                      </a:extLst>
+                    </a:blip>
                     <a:stretch>
                       <a:fillRect/>
                     </a:stretch>
@@ -5353,99 +5799,295 @@
                 </pic:pic>
               </a:graphicData>
             </a:graphic>
-          </wp:inline>
+            <wp14:sizeRelH relativeFrom="page">
+              <wp14:pctWidth>0</wp14:pctWidth>
+            </wp14:sizeRelH>
+            <wp14:sizeRelV relativeFrom="page">
+              <wp14:pctHeight>0</wp14:pctHeight>
+            </wp14:sizeRelV>
+          </wp:anchor>
         </w:drawing>
       </w:r>
     </w:p>
     <w:p>
-      <w:r>
-        <w:t xml:space="preserve"> where, </w:t>
-      </w:r>
-      <w:proofErr w:type="spellStart"/>
-      <w:r>
+      <w:pPr>
+        <w:rPr>
+          <w:i/>
+          <w:iCs/>
+          <w:color w:val="0070C0"/>
+        </w:rPr>
+      </w:pPr>
+      <w:r>
+        <w:rPr>
+          <w:i/>
+          <w:iCs/>
+          <w:color w:val="0070C0"/>
+        </w:rPr>
+        <w:t xml:space="preserve"> </w:t>
+      </w:r>
+    </w:p>
+    <w:p>
+      <w:pPr>
+        <w:rPr>
+          <w:i/>
+          <w:iCs/>
+          <w:color w:val="0070C0"/>
+        </w:rPr>
+      </w:pPr>
+      <w:r>
+        <w:rPr>
+          <w:i/>
+          <w:iCs/>
+          <w:color w:val="0070C0"/>
+        </w:rPr>
+        <w:t xml:space="preserve">where, </w:t>
+      </w:r>
+      <w:proofErr w:type="spellStart"/>
+      <w:r>
+        <w:rPr>
+          <w:i/>
+          <w:iCs/>
+          <w:color w:val="0070C0"/>
+        </w:rPr>
         <w:t>ρp</w:t>
       </w:r>
       <w:proofErr w:type="spellEnd"/>
       <w:r>
+        <w:rPr>
+          <w:i/>
+          <w:iCs/>
+          <w:color w:val="0070C0"/>
+        </w:rPr>
         <w:t xml:space="preserve"> is the TOA Reflectance, Lλ is the spectral radiance at the sensor’s aperture (at-satellite radiance), d is the Earth</w:t>
       </w:r>
       <w:r>
-        <w:t>Sun distance in astronomical units (provided in Landsat-8 metadata file available from: https://earth.esa.int/documents/ 10174/679851/</w:t>
-      </w:r>
-      <w:proofErr w:type="spellStart"/>
-      <w:r>
-        <w:t>LANDSAT_Products_Description_Document</w:t>
-      </w:r>
-      <w:proofErr w:type="spellEnd"/>
-      <w:r>
-        <w:t xml:space="preserve">. pdf), </w:t>
-      </w:r>
-      <w:proofErr w:type="spellStart"/>
-      <w:r>
+        <w:rPr>
+          <w:i/>
+          <w:iCs/>
+          <w:color w:val="0070C0"/>
+        </w:rPr>
+        <w:t>-</w:t>
+      </w:r>
+      <w:r>
+        <w:rPr>
+          <w:i/>
+          <w:iCs/>
+          <w:color w:val="0070C0"/>
+        </w:rPr>
+        <w:t xml:space="preserve">Sun distance in astronomical units (provided in Landsat-8 metadata file available from: </w:t>
+      </w:r>
+    </w:p>
+    <w:p>
+      <w:pPr>
+        <w:rPr>
+          <w:i/>
+          <w:iCs/>
+          <w:color w:val="0070C0"/>
+        </w:rPr>
+      </w:pPr>
+      <w:r>
+        <w:rPr>
+          <w:i/>
+          <w:iCs/>
+          <w:color w:val="0070C0"/>
+        </w:rPr>
+        <w:t xml:space="preserve">https://earth.esa.int/documents/10174/679851/LANDSAT_Products_Description_Document. pdf), </w:t>
+      </w:r>
+      <w:proofErr w:type="spellStart"/>
+      <w:r>
+        <w:rPr>
+          <w:i/>
+          <w:iCs/>
+          <w:color w:val="0070C0"/>
+        </w:rPr>
         <w:t>ESUNλ</w:t>
       </w:r>
       <w:proofErr w:type="spellEnd"/>
       <w:r>
+        <w:rPr>
+          <w:i/>
+          <w:iCs/>
+          <w:color w:val="0070C0"/>
+        </w:rPr>
         <w:t xml:space="preserve"> is the mean solar </w:t>
       </w:r>
       <w:proofErr w:type="spellStart"/>
       <w:r>
+        <w:rPr>
+          <w:i/>
+          <w:iCs/>
+          <w:color w:val="0070C0"/>
+        </w:rPr>
         <w:t>exo</w:t>
       </w:r>
       <w:proofErr w:type="spellEnd"/>
       <w:r>
+        <w:rPr>
+          <w:i/>
+          <w:iCs/>
+          <w:color w:val="0070C0"/>
+        </w:rPr>
         <w:t xml:space="preserve">-atmospheric irradiances, </w:t>
       </w:r>
       <w:proofErr w:type="spellStart"/>
       <w:r>
+        <w:rPr>
+          <w:i/>
+          <w:iCs/>
+          <w:color w:val="0070C0"/>
+        </w:rPr>
         <w:t>θs</w:t>
       </w:r>
       <w:proofErr w:type="spellEnd"/>
       <w:r>
+        <w:rPr>
+          <w:i/>
+          <w:iCs/>
+          <w:color w:val="0070C0"/>
+        </w:rPr>
         <w:t xml:space="preserve"> is the Solar zenith angle in degrees, which is equal to </w:t>
       </w:r>
       <w:proofErr w:type="spellStart"/>
       <w:r>
+        <w:rPr>
+          <w:i/>
+          <w:iCs/>
+          <w:color w:val="0070C0"/>
+        </w:rPr>
         <w:t>θs</w:t>
       </w:r>
       <w:proofErr w:type="spellEnd"/>
       <w:r>
+        <w:rPr>
+          <w:i/>
+          <w:iCs/>
+          <w:color w:val="0070C0"/>
+        </w:rPr>
         <w:t xml:space="preserve"> = 90◦–</w:t>
       </w:r>
       <w:proofErr w:type="spellStart"/>
       <w:r>
+        <w:rPr>
+          <w:i/>
+          <w:iCs/>
+          <w:color w:val="0070C0"/>
+        </w:rPr>
         <w:t>θe</w:t>
       </w:r>
       <w:proofErr w:type="spellEnd"/>
       <w:r>
+        <w:rPr>
+          <w:i/>
+          <w:iCs/>
+          <w:color w:val="0070C0"/>
+        </w:rPr>
         <w:t xml:space="preserve">, where </w:t>
       </w:r>
       <w:proofErr w:type="spellStart"/>
       <w:r>
+        <w:rPr>
+          <w:i/>
+          <w:iCs/>
+          <w:color w:val="0070C0"/>
+        </w:rPr>
         <w:t>θe</w:t>
       </w:r>
       <w:proofErr w:type="spellEnd"/>
       <w:r>
-        <w:t xml:space="preserve"> is the Sun elevation, and π = 3.142. Sentinel-2 data which are already scaled TOA Reflectance were converted to absolute TOA Reflectance from the quantification value provided in the metadata. Surface Reflectance (ρ) are then determined from TOA Reflectance for the two sensors at the necessary bands (</w:t>
-      </w:r>
-      <w:proofErr w:type="spellStart"/>
-      <w:r>
+        <w:rPr>
+          <w:i/>
+          <w:iCs/>
+          <w:color w:val="0070C0"/>
+        </w:rPr>
+        <w:t xml:space="preserve"> is the Sun elevation, and π = 3.142.</w:t>
+      </w:r>
+    </w:p>
+    <w:p>
+      <w:pPr>
+        <w:rPr>
+          <w:i/>
+          <w:iCs/>
+          <w:color w:val="0070C0"/>
+        </w:rPr>
+      </w:pPr>
+      <w:r>
+        <w:rPr>
+          <w:i/>
+          <w:iCs/>
+          <w:color w:val="0070C0"/>
+        </w:rPr>
+        <w:t xml:space="preserve">Surface Reflectance (ρ) are then determined from TOA Reflectance for the </w:t>
+      </w:r>
+      <w:r>
+        <w:rPr>
+          <w:i/>
+          <w:iCs/>
+          <w:color w:val="0070C0"/>
+        </w:rPr>
+        <w:t>OLI</w:t>
+      </w:r>
+      <w:r>
+        <w:rPr>
+          <w:i/>
+          <w:iCs/>
+          <w:color w:val="0070C0"/>
+        </w:rPr>
+        <w:t xml:space="preserve"> sensor at the necessary bands (</w:t>
+      </w:r>
+      <w:proofErr w:type="spellStart"/>
+      <w:r>
+        <w:rPr>
+          <w:i/>
+          <w:iCs/>
+          <w:color w:val="0070C0"/>
+        </w:rPr>
         <w:t>λs</w:t>
       </w:r>
       <w:proofErr w:type="spellEnd"/>
       <w:r>
+        <w:rPr>
+          <w:i/>
+          <w:iCs/>
+          <w:color w:val="0070C0"/>
+        </w:rPr>
         <w:t xml:space="preserve">) following Moran et al. (1992), as: </w:t>
       </w:r>
     </w:p>
     <w:p>
-      <w:r>
-        <w:rPr>
+      <w:pPr>
+        <w:rPr>
+          <w:i/>
+          <w:iCs/>
+          <w:color w:val="0070C0"/>
+        </w:rPr>
+      </w:pPr>
+      <w:r>
+        <w:rPr>
+          <w:i/>
+          <w:iCs/>
           <w:noProof/>
+          <w:color w:val="0070C0"/>
         </w:rPr>
         <w:drawing>
-          <wp:inline distT="0" distB="0" distL="0" distR="0" wp14:anchorId="0234E044" wp14:editId="418C48E6">
+          <wp:anchor distT="0" distB="0" distL="114300" distR="114300" simplePos="0" relativeHeight="251670528" behindDoc="0" locked="0" layoutInCell="1" allowOverlap="1" wp14:anchorId="0234E044" wp14:editId="253C4B5B">
+            <wp:simplePos x="0" y="0"/>
+            <wp:positionH relativeFrom="column">
+              <wp:posOffset>1190625</wp:posOffset>
+            </wp:positionH>
+            <wp:positionV relativeFrom="paragraph">
+              <wp:posOffset>3175</wp:posOffset>
+            </wp:positionV>
             <wp:extent cx="3409950" cy="542925"/>
             <wp:effectExtent l="0" t="0" r="0" b="9525"/>
+            <wp:wrapThrough wrapText="bothSides">
+              <wp:wrapPolygon edited="0">
+                <wp:start x="0" y="0"/>
+                <wp:lineTo x="0" y="21221"/>
+                <wp:lineTo x="21479" y="21221"/>
+                <wp:lineTo x="21479" y="0"/>
+                <wp:lineTo x="0" y="0"/>
+              </wp:wrapPolygon>
+            </wp:wrapThrough>
             <wp:docPr id="21" name="Picture 21"/>
             <wp:cNvGraphicFramePr>
               <a:graphicFrameLocks xmlns:a="http://schemas.openxmlformats.org/drawingml/2006/main" noChangeAspect="1"/>
@@ -5458,7 +6100,13 @@
                     <pic:cNvPicPr/>
                   </pic:nvPicPr>
                   <pic:blipFill>
-                    <a:blip r:embed="rId18"/>
+                    <a:blip r:embed="rId17">
+                      <a:extLst>
+                        <a:ext uri="{28A0092B-C50C-407E-A947-70E740481C1C}">
+                          <a14:useLocalDpi xmlns:a14="http://schemas.microsoft.com/office/drawing/2010/main" val="0"/>
+                        </a:ext>
+                      </a:extLst>
+                    </a:blip>
                     <a:stretch>
                       <a:fillRect/>
                     </a:stretch>
@@ -5475,68 +6123,417 @@
                 </pic:pic>
               </a:graphicData>
             </a:graphic>
-          </wp:inline>
+            <wp14:sizeRelH relativeFrom="page">
+              <wp14:pctWidth>0</wp14:pctWidth>
+            </wp14:sizeRelH>
+            <wp14:sizeRelV relativeFrom="page">
+              <wp14:pctHeight>0</wp14:pctHeight>
+            </wp14:sizeRelV>
+          </wp:anchor>
         </w:drawing>
       </w:r>
     </w:p>
     <w:p>
       <w:pPr>
         <w:rPr>
+          <w:i/>
+          <w:iCs/>
+          <w:color w:val="0070C0"/>
+        </w:rPr>
+      </w:pPr>
+    </w:p>
+    <w:p>
+      <w:pPr>
+        <w:rPr>
+          <w:i/>
+          <w:iCs/>
           <w:noProof/>
-        </w:rPr>
-      </w:pPr>
-      <w:r>
+          <w:color w:val="0070C0"/>
+        </w:rPr>
+      </w:pPr>
+      <w:r>
+        <w:rPr>
+          <w:i/>
+          <w:iCs/>
+          <w:color w:val="0070C0"/>
+        </w:rPr>
         <w:t xml:space="preserve">where, </w:t>
       </w:r>
       <w:proofErr w:type="spellStart"/>
       <w:r>
+        <w:rPr>
+          <w:i/>
+          <w:iCs/>
+          <w:color w:val="0070C0"/>
+        </w:rPr>
         <w:t>Lp</w:t>
       </w:r>
       <w:proofErr w:type="spellEnd"/>
       <w:r>
+        <w:rPr>
+          <w:i/>
+          <w:iCs/>
+          <w:color w:val="0070C0"/>
+        </w:rPr>
         <w:t xml:space="preserve"> is the path radiance, Tv is the atmospheric transmittance in the viewing direction, </w:t>
       </w:r>
       <w:proofErr w:type="spellStart"/>
       <w:r>
+        <w:rPr>
+          <w:i/>
+          <w:iCs/>
+          <w:color w:val="0070C0"/>
+        </w:rPr>
         <w:t>Tz</w:t>
       </w:r>
       <w:proofErr w:type="spellEnd"/>
       <w:r>
+        <w:rPr>
+          <w:i/>
+          <w:iCs/>
+          <w:color w:val="0070C0"/>
+        </w:rPr>
         <w:t xml:space="preserve"> is the atmospheric transmittance in the illumination direction, </w:t>
       </w:r>
       <w:proofErr w:type="spellStart"/>
       <w:r>
+        <w:rPr>
+          <w:i/>
+          <w:iCs/>
+          <w:color w:val="0070C0"/>
+        </w:rPr>
         <w:t>Edown</w:t>
       </w:r>
       <w:proofErr w:type="spellEnd"/>
       <w:r>
+        <w:rPr>
+          <w:i/>
+          <w:iCs/>
+          <w:color w:val="0070C0"/>
+        </w:rPr>
         <w:t xml:space="preserve"> is the downwelling diffuse irradiance. Following atmospheric correction and Dark Object Subtraction (DOS), </w:t>
       </w:r>
       <w:proofErr w:type="spellStart"/>
       <w:r>
+        <w:rPr>
+          <w:i/>
+          <w:iCs/>
+          <w:color w:val="0070C0"/>
+        </w:rPr>
         <w:t>Rrs</w:t>
       </w:r>
       <w:proofErr w:type="spellEnd"/>
       <w:r>
+        <w:rPr>
+          <w:i/>
+          <w:iCs/>
+          <w:color w:val="0070C0"/>
+        </w:rPr>
         <w:t xml:space="preserve"> are obtained from the Land Surface Reflectance following Moses et al. (2015), given by: </w:t>
       </w:r>
     </w:p>
     <w:p>
       <w:pPr>
         <w:rPr>
+          <w:i/>
+          <w:iCs/>
           <w:noProof/>
-        </w:rPr>
-      </w:pPr>
-      <w:r>
-        <w:rPr>
+          <w:color w:val="0070C0"/>
+        </w:rPr>
+      </w:pPr>
+      <w:r>
+        <w:rPr>
+          <w:i/>
+          <w:iCs/>
           <w:noProof/>
-        </w:rPr>
-        <w:lastRenderedPageBreak/>
+          <w:color w:val="0070C0"/>
+        </w:rPr>
         <w:drawing>
-          <wp:inline distT="0" distB="0" distL="0" distR="0" wp14:anchorId="63EABF09" wp14:editId="3FAFB38E">
+          <wp:anchor distT="0" distB="0" distL="114300" distR="114300" simplePos="0" relativeHeight="251671552" behindDoc="0" locked="0" layoutInCell="1" allowOverlap="1" wp14:anchorId="63EABF09" wp14:editId="30C8285A">
+            <wp:simplePos x="0" y="0"/>
+            <wp:positionH relativeFrom="margin">
+              <wp:align>center</wp:align>
+            </wp:positionH>
+            <wp:positionV relativeFrom="paragraph">
+              <wp:posOffset>10795</wp:posOffset>
+            </wp:positionV>
             <wp:extent cx="3429000" cy="485775"/>
             <wp:effectExtent l="0" t="0" r="0" b="9525"/>
+            <wp:wrapThrough wrapText="bothSides">
+              <wp:wrapPolygon edited="0">
+                <wp:start x="0" y="0"/>
+                <wp:lineTo x="0" y="21176"/>
+                <wp:lineTo x="21480" y="21176"/>
+                <wp:lineTo x="21480" y="0"/>
+                <wp:lineTo x="0" y="0"/>
+              </wp:wrapPolygon>
+            </wp:wrapThrough>
             <wp:docPr id="23" name="Picture 23"/>
+            <wp:cNvGraphicFramePr>
+              <a:graphicFrameLocks xmlns:a="http://schemas.openxmlformats.org/drawingml/2006/main" noChangeAspect="1"/>
+            </wp:cNvGraphicFramePr>
+            <a:graphic xmlns:a="http://schemas.openxmlformats.org/drawingml/2006/main">
+              <a:graphicData uri="http://schemas.openxmlformats.org/drawingml/2006/picture">
+                <pic:pic xmlns:pic="http://schemas.openxmlformats.org/drawingml/2006/picture">
+                  <pic:nvPicPr>
+                    <pic:cNvPr id="1" name=""/>
+                    <pic:cNvPicPr/>
+                  </pic:nvPicPr>
+                  <pic:blipFill>
+                    <a:blip r:embed="rId18">
+                      <a:extLst>
+                        <a:ext uri="{28A0092B-C50C-407E-A947-70E740481C1C}">
+                          <a14:useLocalDpi xmlns:a14="http://schemas.microsoft.com/office/drawing/2010/main" val="0"/>
+                        </a:ext>
+                      </a:extLst>
+                    </a:blip>
+                    <a:stretch>
+                      <a:fillRect/>
+                    </a:stretch>
+                  </pic:blipFill>
+                  <pic:spPr>
+                    <a:xfrm>
+                      <a:off x="0" y="0"/>
+                      <a:ext cx="3429000" cy="485775"/>
+                    </a:xfrm>
+                    <a:prstGeom prst="rect">
+                      <a:avLst/>
+                    </a:prstGeom>
+                  </pic:spPr>
+                </pic:pic>
+              </a:graphicData>
+            </a:graphic>
+            <wp14:sizeRelH relativeFrom="page">
+              <wp14:pctWidth>0</wp14:pctWidth>
+            </wp14:sizeRelH>
+            <wp14:sizeRelV relativeFrom="page">
+              <wp14:pctHeight>0</wp14:pctHeight>
+            </wp14:sizeRelV>
+          </wp:anchor>
+        </w:drawing>
+      </w:r>
+    </w:p>
+    <w:p>
+      <w:pPr>
+        <w:rPr>
+          <w:i/>
+          <w:iCs/>
+          <w:color w:val="0070C0"/>
+        </w:rPr>
+      </w:pPr>
+      <w:r>
+        <w:rPr>
+          <w:i/>
+          <w:iCs/>
+          <w:color w:val="0070C0"/>
+        </w:rPr>
+        <w:lastRenderedPageBreak/>
+        <w:t xml:space="preserve">The </w:t>
+      </w:r>
+      <w:proofErr w:type="spellStart"/>
+      <w:r>
+        <w:rPr>
+          <w:i/>
+          <w:iCs/>
+          <w:color w:val="0070C0"/>
+        </w:rPr>
+        <w:t>Rrs</w:t>
+      </w:r>
+      <w:proofErr w:type="spellEnd"/>
+      <w:r>
+        <w:rPr>
+          <w:i/>
+          <w:iCs/>
+          <w:color w:val="0070C0"/>
+        </w:rPr>
+        <w:t xml:space="preserve"> obtained for the bands are then used in the bio-optical algorithms for retrieval of Chl-a in ArcGIS software for OLI</w:t>
+      </w:r>
+      <w:r>
+        <w:rPr>
+          <w:i/>
+          <w:iCs/>
+          <w:color w:val="0070C0"/>
+        </w:rPr>
+        <w:t xml:space="preserve"> </w:t>
+      </w:r>
+      <w:r>
+        <w:rPr>
+          <w:i/>
+          <w:iCs/>
+          <w:color w:val="0070C0"/>
+        </w:rPr>
+        <w:t xml:space="preserve">sensors. </w:t>
+      </w:r>
+    </w:p>
+    <w:p>
+      <w:pPr>
+        <w:rPr>
+          <w:i/>
+          <w:iCs/>
+          <w:color w:val="0070C0"/>
+        </w:rPr>
+      </w:pPr>
+      <w:r>
+        <w:rPr>
+          <w:i/>
+          <w:iCs/>
+          <w:color w:val="0070C0"/>
+        </w:rPr>
+        <w:t>A</w:t>
+      </w:r>
+      <w:r>
+        <w:rPr>
+          <w:i/>
+          <w:iCs/>
+          <w:color w:val="0070C0"/>
+        </w:rPr>
+        <w:t>lgorithms to estimate Chl-a can be broadly categorized into</w:t>
+      </w:r>
+      <w:r>
+        <w:rPr>
+          <w:i/>
+          <w:iCs/>
+          <w:color w:val="0070C0"/>
+        </w:rPr>
+        <w:t xml:space="preserve"> </w:t>
+      </w:r>
+      <w:r>
+        <w:rPr>
+          <w:i/>
+          <w:iCs/>
+          <w:color w:val="0070C0"/>
+        </w:rPr>
+        <w:t xml:space="preserve">two, empirical algorithms and semi-analytic models. Some of the algorithms require </w:t>
+      </w:r>
+      <w:proofErr w:type="spellStart"/>
+      <w:r>
+        <w:rPr>
+          <w:i/>
+          <w:iCs/>
+          <w:color w:val="0070C0"/>
+        </w:rPr>
+        <w:t>Rrs</w:t>
+      </w:r>
+      <w:proofErr w:type="spellEnd"/>
+      <w:r>
+        <w:rPr>
+          <w:i/>
+          <w:iCs/>
+          <w:color w:val="0070C0"/>
+        </w:rPr>
+        <w:t xml:space="preserve"> values of specific bands obtained from various satellite sensors while others require normalized Water Leaving Radiance (</w:t>
+      </w:r>
+      <w:proofErr w:type="spellStart"/>
+      <w:r>
+        <w:rPr>
+          <w:i/>
+          <w:iCs/>
+          <w:color w:val="0070C0"/>
+        </w:rPr>
+        <w:t>Lwn</w:t>
+      </w:r>
+      <w:proofErr w:type="spellEnd"/>
+      <w:r>
+        <w:rPr>
+          <w:i/>
+          <w:iCs/>
+          <w:color w:val="0070C0"/>
+        </w:rPr>
+        <w:t xml:space="preserve">) at specific bands again obtained from various satellite sensors. </w:t>
+      </w:r>
+    </w:p>
+    <w:p>
+      <w:pPr>
+        <w:rPr>
+          <w:i/>
+          <w:iCs/>
+          <w:color w:val="0070C0"/>
+        </w:rPr>
+      </w:pPr>
+      <w:r>
+        <w:rPr>
+          <w:i/>
+          <w:iCs/>
+          <w:color w:val="0070C0"/>
+        </w:rPr>
+        <w:t xml:space="preserve">Given the dynamic nature of the study region, OC-2 and OC-3 algorithms have formed the obvious choice in our analysis since they are well-suited for case-2 waters among a number of existing bio-optical algorithms (O’Reilly et al., 2000). These algorithms are based on the non-linear relationship between oceanic reflectance and in situ measured Chl-a, more precisely the ratios of reflectance in blue and green bands or their combinations. OC-2 is a modified cubic polynomial algorithm which was originally developed for the </w:t>
+      </w:r>
+      <w:proofErr w:type="spellStart"/>
+      <w:r>
+        <w:rPr>
+          <w:i/>
+          <w:iCs/>
+          <w:color w:val="0070C0"/>
+        </w:rPr>
+        <w:t>SeaWiFS</w:t>
+      </w:r>
+      <w:proofErr w:type="spellEnd"/>
+      <w:r>
+        <w:rPr>
+          <w:i/>
+          <w:iCs/>
+          <w:color w:val="0070C0"/>
+        </w:rPr>
+        <w:t xml:space="preserve"> data and tuned to the </w:t>
+      </w:r>
+      <w:proofErr w:type="spellStart"/>
+      <w:r>
+        <w:rPr>
+          <w:i/>
+          <w:iCs/>
+          <w:color w:val="0070C0"/>
+        </w:rPr>
+        <w:t>SeaBAM</w:t>
+      </w:r>
+      <w:proofErr w:type="spellEnd"/>
+      <w:r>
+        <w:rPr>
+          <w:i/>
+          <w:iCs/>
+          <w:color w:val="0070C0"/>
+        </w:rPr>
+        <w:t xml:space="preserve"> data (O’Reilly et al., 1998). OC</w:t>
+      </w:r>
+      <w:r>
+        <w:rPr>
+          <w:i/>
+          <w:iCs/>
+          <w:color w:val="0070C0"/>
+        </w:rPr>
+        <w:t>-</w:t>
+      </w:r>
+      <w:r>
+        <w:rPr>
+          <w:i/>
+          <w:iCs/>
+          <w:color w:val="0070C0"/>
+        </w:rPr>
+        <w:t>3 algorithm has been used to retrieve low as well as high</w:t>
+      </w:r>
+    </w:p>
+    <w:p>
+      <w:pPr>
+        <w:rPr>
+          <w:b/>
+          <w:bCs/>
+          <w:i/>
+          <w:iCs/>
+          <w:color w:val="0070C0"/>
+          <w:u w:val="single"/>
+        </w:rPr>
+      </w:pPr>
+      <w:r>
+        <w:rPr>
+          <w:i/>
+          <w:iCs/>
+          <w:noProof/>
+          <w:color w:val="0070C0"/>
+        </w:rPr>
+        <w:drawing>
+          <wp:inline distT="0" distB="0" distL="0" distR="0" wp14:anchorId="78DD3D5C" wp14:editId="2F4814A3">
+            <wp:extent cx="5943600" cy="1370330"/>
+            <wp:effectExtent l="0" t="0" r="0" b="1270"/>
+            <wp:docPr id="24" name="Picture 24"/>
             <wp:cNvGraphicFramePr>
               <a:graphicFrameLocks xmlns:a="http://schemas.openxmlformats.org/drawingml/2006/main" noChangeAspect="1"/>
             </wp:cNvGraphicFramePr>
@@ -5556,126 +6553,6 @@
                   <pic:spPr>
                     <a:xfrm>
                       <a:off x="0" y="0"/>
-                      <a:ext cx="3429000" cy="485775"/>
-                    </a:xfrm>
-                    <a:prstGeom prst="rect">
-                      <a:avLst/>
-                    </a:prstGeom>
-                  </pic:spPr>
-                </pic:pic>
-              </a:graphicData>
-            </a:graphic>
-          </wp:inline>
-        </w:drawing>
-      </w:r>
-    </w:p>
-    <w:p>
-      <w:r>
-        <w:t xml:space="preserve"> </w:t>
-      </w:r>
-      <w:r>
-        <w:t xml:space="preserve">The </w:t>
-      </w:r>
-      <w:proofErr w:type="spellStart"/>
-      <w:r>
-        <w:t>Rrs</w:t>
-      </w:r>
-      <w:proofErr w:type="spellEnd"/>
-      <w:r>
-        <w:t xml:space="preserve"> obtained for the bands are then used in the bio-optical algorithms for retrieval of Chl-a in ArcGIS software for OLI and MSI sensors. Similarly, Level-1B MODIS-A data is processed in </w:t>
-      </w:r>
-      <w:proofErr w:type="spellStart"/>
-      <w:r>
-        <w:t>SeaDAS</w:t>
-      </w:r>
-      <w:proofErr w:type="spellEnd"/>
-      <w:r>
-        <w:t xml:space="preserve"> software to obtain Chl-a using OC-2 and OC-3 algorithms through L2gen. Many different algorithms like OC2 algorithm version-2 (OC2v2), OC3, Global Processing (GPs), Morel-1, 2, 3, and 4 have been developed over the past several years to estimate Chl-a from the reflectance of specific bands obtained from various satellite sensors (O’Reilly et al., 1998, 2000). However, algorithms to estimate Chl-a can be broadly categorized into</w:t>
-      </w:r>
-      <w:r>
-        <w:t xml:space="preserve"> </w:t>
-      </w:r>
-      <w:r>
-        <w:t xml:space="preserve">two, empirical algorithms and semi-analytic models. Some of the algorithms require </w:t>
-      </w:r>
-      <w:proofErr w:type="spellStart"/>
-      <w:r>
-        <w:t>Rrs</w:t>
-      </w:r>
-      <w:proofErr w:type="spellEnd"/>
-      <w:r>
-        <w:t xml:space="preserve"> values of specific bands obtained from various satellite sensors while others require normalized Water Leaving Radiance (</w:t>
-      </w:r>
-      <w:proofErr w:type="spellStart"/>
-      <w:r>
-        <w:t>Lwn</w:t>
-      </w:r>
-      <w:proofErr w:type="spellEnd"/>
-      <w:r>
-        <w:t xml:space="preserve">) at specific bands again obtained from various satellite sensors. Given the dynamic nature of the study region, OC-2 and OC-3 algorithms have formed the obvious choice in our analysis since they are well-suited for case-2 waters among a number of existing bio-optical algorithms (O’Reilly et al., 2000). These algorithms are based on the non-linear relationship between oceanic reflectance and in situ measured Chl-a, more precisely the ratios of reflectance in blue and green bands or their combinations. OC-2 is a modified cubic polynomial algorithm which was originally developed for the </w:t>
-      </w:r>
-      <w:proofErr w:type="spellStart"/>
-      <w:r>
-        <w:t>SeaWiFS</w:t>
-      </w:r>
-      <w:proofErr w:type="spellEnd"/>
-      <w:r>
-        <w:t xml:space="preserve"> data and tuned to the </w:t>
-      </w:r>
-      <w:proofErr w:type="spellStart"/>
-      <w:r>
-        <w:t>SeaBAM</w:t>
-      </w:r>
-      <w:proofErr w:type="spellEnd"/>
-      <w:r>
-        <w:t xml:space="preserve"> data (O’Reilly et al., 1998). OC</w:t>
-      </w:r>
-      <w:r>
-        <w:t>3 algorithm has been used to retrieve low as well as hig</w:t>
-      </w:r>
-      <w:r>
-        <w:t>h</w:t>
-      </w:r>
-      <w:r>
-        <w:t>.</w:t>
-      </w:r>
-    </w:p>
-    <w:p>
-      <w:pPr>
-        <w:rPr>
-          <w:b/>
-          <w:bCs/>
-          <w:u w:val="single"/>
-        </w:rPr>
-      </w:pPr>
-      <w:r>
-        <w:rPr>
-          <w:noProof/>
-        </w:rPr>
-        <w:drawing>
-          <wp:inline distT="0" distB="0" distL="0" distR="0" wp14:anchorId="78DD3D5C" wp14:editId="2F4814A3">
-            <wp:extent cx="5943600" cy="1370330"/>
-            <wp:effectExtent l="0" t="0" r="0" b="1270"/>
-            <wp:docPr id="24" name="Picture 24"/>
-            <wp:cNvGraphicFramePr>
-              <a:graphicFrameLocks xmlns:a="http://schemas.openxmlformats.org/drawingml/2006/main" noChangeAspect="1"/>
-            </wp:cNvGraphicFramePr>
-            <a:graphic xmlns:a="http://schemas.openxmlformats.org/drawingml/2006/main">
-              <a:graphicData uri="http://schemas.openxmlformats.org/drawingml/2006/picture">
-                <pic:pic xmlns:pic="http://schemas.openxmlformats.org/drawingml/2006/picture">
-                  <pic:nvPicPr>
-                    <pic:cNvPr id="1" name=""/>
-                    <pic:cNvPicPr/>
-                  </pic:nvPicPr>
-                  <pic:blipFill>
-                    <a:blip r:embed="rId20"/>
-                    <a:stretch>
-                      <a:fillRect/>
-                    </a:stretch>
-                  </pic:blipFill>
-                  <pic:spPr>
-                    <a:xfrm>
-                      <a:off x="0" y="0"/>
                       <a:ext cx="5943600" cy="1370330"/>
                     </a:xfrm>
                     <a:prstGeom prst="rect">
@@ -5690,82 +6567,241 @@
       </w:r>
     </w:p>
     <w:p>
-      <w:r>
+      <w:pPr>
+        <w:rPr>
+          <w:i/>
+          <w:iCs/>
+          <w:color w:val="0070C0"/>
+        </w:rPr>
+      </w:pPr>
+      <w:r>
+        <w:rPr>
+          <w:i/>
+          <w:iCs/>
+          <w:color w:val="0070C0"/>
+        </w:rPr>
         <w:t xml:space="preserve">Chl-a hence making it useful for case-2 waters like estuarine regions (Morel and </w:t>
       </w:r>
       <w:proofErr w:type="spellStart"/>
       <w:r>
+        <w:rPr>
+          <w:i/>
+          <w:iCs/>
+          <w:color w:val="0070C0"/>
+        </w:rPr>
         <w:t>Maritorena</w:t>
       </w:r>
       <w:proofErr w:type="spellEnd"/>
       <w:r>
-        <w:t xml:space="preserve">, 2001). In the present work, OC-2 and OC-3 algorithms were used with the suitable nearest band ratio combination of the two sensors. Table 1 shows the </w:t>
-      </w:r>
-      <w:r>
+        <w:rPr>
+          <w:i/>
+          <w:iCs/>
+          <w:color w:val="0070C0"/>
+        </w:rPr>
+        <w:t xml:space="preserve">, 2001). </w:t>
+      </w:r>
+    </w:p>
+    <w:p>
+      <w:pPr>
+        <w:rPr>
+          <w:i/>
+          <w:iCs/>
+          <w:color w:val="0070C0"/>
+        </w:rPr>
+      </w:pPr>
+      <w:r>
+        <w:rPr>
+          <w:i/>
+          <w:iCs/>
+          <w:color w:val="0070C0"/>
+        </w:rPr>
+        <w:t xml:space="preserve">In the present work, OC-2 and OC-3 algorithms were used with the suitable nearest band ratio combination of the two sensors. Table 1 shows the two algorithms used in the present study, their band ratios and coefficients. For OC-2, ratio of </w:t>
+      </w:r>
+      <w:proofErr w:type="spellStart"/>
+      <w:r>
+        <w:rPr>
+          <w:i/>
+          <w:iCs/>
+          <w:color w:val="0070C0"/>
+        </w:rPr>
+        <w:t>Rrs</w:t>
+      </w:r>
+      <w:proofErr w:type="spellEnd"/>
+      <w:r>
+        <w:rPr>
+          <w:i/>
+          <w:iCs/>
+          <w:color w:val="0070C0"/>
+        </w:rPr>
+        <w:t xml:space="preserve"> at 490 and 555 nm are used. For OC-3, the higher ratio between </w:t>
+      </w:r>
+      <w:proofErr w:type="spellStart"/>
+      <w:r>
+        <w:rPr>
+          <w:i/>
+          <w:iCs/>
+          <w:color w:val="0070C0"/>
+        </w:rPr>
+        <w:t>Rrs</w:t>
+      </w:r>
+      <w:proofErr w:type="spellEnd"/>
+      <w:r>
+        <w:rPr>
+          <w:i/>
+          <w:iCs/>
+          <w:color w:val="0070C0"/>
+        </w:rPr>
+        <w:t xml:space="preserve"> at 443 and 555 or 448 and 555 nm are used. Coastal Ocean Monitoring and Prediction System (COMAPS) data used in the present work were available only till the period 2014 for the study area. MSI being a relatively new sensor with data availability only from 2016, the </w:t>
+      </w:r>
+      <w:r>
+        <w:rPr>
+          <w:i/>
+          <w:iCs/>
+          <w:color w:val="0070C0"/>
+        </w:rPr>
         <w:lastRenderedPageBreak/>
-        <w:t xml:space="preserve">two algorithms used in the present study, their band ratios and coefficients. For OC-2, ratio of </w:t>
-      </w:r>
-      <w:proofErr w:type="spellStart"/>
-      <w:r>
+        <w:t xml:space="preserve">model validation exercise is carried out only for Landsat-8 OLI derived Chl-a. Data used for validation are taken from the samples collected at four stations along Hooghly and </w:t>
+      </w:r>
+      <w:proofErr w:type="spellStart"/>
+      <w:r>
+        <w:rPr>
+          <w:i/>
+          <w:iCs/>
+          <w:color w:val="0070C0"/>
+        </w:rPr>
+        <w:t>Sandheads</w:t>
+      </w:r>
+      <w:proofErr w:type="spellEnd"/>
+      <w:r>
+        <w:rPr>
+          <w:i/>
+          <w:iCs/>
+          <w:color w:val="0070C0"/>
+        </w:rPr>
+        <w:t xml:space="preserve">. The study area map comprising of northern coastal Bay of Bengal is shown in Figure 1. </w:t>
+      </w:r>
+    </w:p>
+    <w:p>
+      <w:pPr>
+        <w:rPr>
+          <w:i/>
+          <w:iCs/>
+          <w:color w:val="0070C0"/>
+        </w:rPr>
+      </w:pPr>
+      <w:r>
+        <w:rPr>
+          <w:i/>
+          <w:iCs/>
+          <w:color w:val="0070C0"/>
+        </w:rPr>
+        <w:t xml:space="preserve">Chl-a averages of the pre-monsoon periods during the years 2014–2017 as retrieved from Landsat-8 OLI using the OC-2 algorithm are overlaid in the background along with the locations of the COMAPS data stations (Figure 1b) The details of the station name, station id, longitude, and latitude are given in Table 2. For the validation exercise, Landsat-8 OLI data geographically collocated with the corresponding in situ observations during the periods December 2013–March 2014 are extracted and converted to </w:t>
+      </w:r>
+      <w:proofErr w:type="spellStart"/>
+      <w:r>
+        <w:rPr>
+          <w:i/>
+          <w:iCs/>
+          <w:color w:val="0070C0"/>
+        </w:rPr>
         <w:t>Rrs</w:t>
       </w:r>
       <w:proofErr w:type="spellEnd"/>
       <w:r>
-        <w:t xml:space="preserve"> at 490 and 555 nm are used. For OC-3, the higher ratio between </w:t>
-      </w:r>
-      <w:proofErr w:type="spellStart"/>
-      <w:r>
-        <w:t>Rrs</w:t>
-      </w:r>
-      <w:proofErr w:type="spellEnd"/>
-      <w:r>
-        <w:t xml:space="preserve"> at 443 and 555 or 448 and 555 nm are used. Coastal Ocean Monitoring and Prediction System (COMAPS) data used in the present work were available only till the period 2014 for the study area. MSI being a relatively new sensor with data availability only from 2016, the model validation exercise is carried out only for Landsat-8 OLI derived Chl-a. Data used for validation are taken from the samples collected at four stations along Hooghly and </w:t>
-      </w:r>
-      <w:proofErr w:type="spellStart"/>
-      <w:r>
+        <w:rPr>
+          <w:i/>
+          <w:iCs/>
+          <w:color w:val="0070C0"/>
+        </w:rPr>
+        <w:t xml:space="preserve"> to apply OC-2 and OC-3 algorithms and TABLE 2 | Details of the COMAPS station locations used for validation of Chl-a estimated from Landsat-8 OLI. Station name Station ID Latitude (◦N) Longitude (◦E) Hooghly Estuary HE-00 21.7047 88.0270 </w:t>
+      </w:r>
+      <w:proofErr w:type="spellStart"/>
+      <w:r>
+        <w:rPr>
+          <w:i/>
+          <w:iCs/>
+          <w:color w:val="0070C0"/>
+        </w:rPr>
         <w:t>Sandheads</w:t>
       </w:r>
       <w:proofErr w:type="spellEnd"/>
       <w:r>
-        <w:t xml:space="preserve">. The study area map comprising of northern coastal Bay of Bengal is shown in Figure 1. Chl-a averages of the pre-monsoon periods during the years 2014–2017 as retrieved from Landsat-8 OLI using the OC-2 algorithm are overlaid in the background along with the locations of the COMAPS data stations (Figure 1b) The details of the station name, station id, longitude, and latitude are given in Table 2. For the validation exercise, Landsat-8 OLI data geographically collocated with the corresponding in situ observations during the periods December 2013–March 2014 are extracted and converted to </w:t>
-      </w:r>
-      <w:proofErr w:type="spellStart"/>
-      <w:r>
-        <w:t>Rrs</w:t>
-      </w:r>
-      <w:proofErr w:type="spellEnd"/>
-      <w:r>
-        <w:t xml:space="preserve"> to apply OC-2 and OC-3 algorithms and TABLE 2 | Details of the COMAPS station locations used for validation of Chl-a estimated from Landsat-8 OLI. Station name Station ID Latitude (◦N) Longitude (◦E) Hooghly Estuary HE-00 21.7047 88.0270 </w:t>
-      </w:r>
-      <w:proofErr w:type="spellStart"/>
-      <w:r>
+        <w:rPr>
+          <w:i/>
+          <w:iCs/>
+          <w:color w:val="0070C0"/>
+        </w:rPr>
+        <w:t xml:space="preserve"> SH-0.5 21.6257 88.0746 </w:t>
+      </w:r>
+      <w:proofErr w:type="spellStart"/>
+      <w:r>
+        <w:rPr>
+          <w:i/>
+          <w:iCs/>
+          <w:color w:val="0070C0"/>
+        </w:rPr>
         <w:t>Sandheads</w:t>
       </w:r>
       <w:proofErr w:type="spellEnd"/>
       <w:r>
-        <w:t xml:space="preserve"> SH-0.5 21.6257 88.0746 </w:t>
-      </w:r>
-      <w:proofErr w:type="spellStart"/>
-      <w:r>
+        <w:rPr>
+          <w:i/>
+          <w:iCs/>
+          <w:color w:val="0070C0"/>
+        </w:rPr>
+        <w:t xml:space="preserve"> SH-05 21.5855 88.0800 </w:t>
+      </w:r>
+      <w:proofErr w:type="spellStart"/>
+      <w:r>
+        <w:rPr>
+          <w:i/>
+          <w:iCs/>
+          <w:color w:val="0070C0"/>
+        </w:rPr>
         <w:t>Sandheads</w:t>
       </w:r>
       <w:proofErr w:type="spellEnd"/>
       <w:r>
-        <w:t xml:space="preserve"> SH-05 21.5855 88.0800 </w:t>
-      </w:r>
-      <w:proofErr w:type="spellStart"/>
-      <w:r>
-        <w:t>Sandheads</w:t>
-      </w:r>
-      <w:proofErr w:type="spellEnd"/>
-      <w:r>
-        <w:t xml:space="preserve"> SH-02 21.6124 88.0771 derive Chl-a. The statistical metrics used for validation were correlation coefficient (r), Root Mean Square Error (RMSE) and bias. The formula for RMSE and bias are given in Equations (4) and (5)</w:t>
-      </w:r>
-      <w:r>
-        <w:t>.</w:t>
-      </w:r>
-    </w:p>
-    <w:p/>
+        <w:rPr>
+          <w:i/>
+          <w:iCs/>
+          <w:color w:val="0070C0"/>
+        </w:rPr>
+        <w:t xml:space="preserve"> SH-02 21.6124 88.0771 derive Chl-a. The statistical metrics used for validation were correlation coefficient (r), Root Mean Square Error (RMSE) and bias. The formula for RMSE and bias are given in Equations (4) and (5).</w:t>
+      </w:r>
+    </w:p>
+    <w:p>
+      <w:pPr>
+        <w:rPr>
+          <w:i/>
+          <w:iCs/>
+          <w:color w:val="0070C0"/>
+        </w:rPr>
+      </w:pPr>
+    </w:p>
+    <w:p>
+      <w:pPr>
+        <w:rPr>
+          <w:b/>
+          <w:bCs/>
+          <w:i/>
+          <w:iCs/>
+          <w:color w:val="0070C0"/>
+          <w:u w:val="single"/>
+        </w:rPr>
+      </w:pPr>
+      <w:r>
+        <w:rPr>
+          <w:b/>
+          <w:bCs/>
+          <w:i/>
+          <w:iCs/>
+          <w:color w:val="0070C0"/>
+          <w:u w:val="single"/>
+        </w:rPr>
+        <w:t>Article 8: Remotely sensing harmful algal blooms in the Red Sea</w:t>
+      </w:r>
+    </w:p>
     <w:p>
       <w:pPr>
         <w:rPr>
@@ -5776,68 +6812,72 @@
       </w:pPr>
       <w:r>
         <w:rPr>
-          <w:b/>
-          <w:bCs/>
-          <w:u w:val="single"/>
-        </w:rPr>
-        <w:t xml:space="preserve">Article 8: </w:t>
-      </w:r>
-      <w:r>
-        <w:rPr>
-          <w:b/>
-          <w:bCs/>
-          <w:u w:val="single"/>
-        </w:rPr>
-        <w:t>Remotely sensing harmful algal blooms in the Red Sea</w:t>
-      </w:r>
-    </w:p>
-    <w:p>
-      <w:pPr>
-        <w:rPr>
-          <w:b/>
-          <w:bCs/>
-          <w:u w:val="single"/>
-        </w:rPr>
-      </w:pPr>
-      <w:r>
-        <w:t xml:space="preserve">Remote sensing parameters for monitoring HABs in the Red Sea Several different parameters have been used to investigate occurrence of HABs, including false color composite imagery, satellite-derived Chl-a maps, and spectral analysis-based bloom maps [51,52]. These parameters have enabled us to detect the presence/absence of HABs and map the spatial extent of different HAB species that were previously reported by various field programs in the Red Sea. A detailed synopsis of the HAB analysis is provided as follows. The first step of this analysis was to visually interpret </w:t>
-      </w:r>
-      <w:r>
+          <w:i/>
+          <w:iCs/>
+          <w:color w:val="0070C0"/>
+        </w:rPr>
+        <w:t xml:space="preserve">Remote sensing parameters for monitoring HABs in the Red Sea Several different parameters have been used to investigate occurrence of HABs, including false color composite imagery, satellite-derived Chl-a maps, and spectral analysis-based bloom maps [51,52]. These parameters have enabled us to detect the presence/absence of HABs and map the spatial extent of different HAB species that were previously reported by various field programs in the Red Sea. A detailed synopsis of the HAB analysis is provided as follows. The first step of this analysis was to visually interpret the abnormality of ocean color in the Red Sea during HAB events. To achieve this, we processed false-color composite MODIS images by combining </w:t>
+      </w:r>
+      <w:proofErr w:type="spellStart"/>
+      <w:r>
+        <w:rPr>
+          <w:i/>
+          <w:iCs/>
+          <w:color w:val="0070C0"/>
+        </w:rPr>
+        <w:t>Rrs</w:t>
+      </w:r>
+      <w:proofErr w:type="spellEnd"/>
+      <w:r>
+        <w:rPr>
+          <w:i/>
+          <w:iCs/>
+          <w:color w:val="0070C0"/>
+        </w:rPr>
+        <w:t xml:space="preserve"> in the NIR, green and blue wavelength bands (also known as the RGB band). Hu et al. [53] demonstrated that false color imagery can easily distinguish between dark features caused by high absorption of light related to the presence of Chl-a, and bright </w:t>
+      </w:r>
+      <w:r>
+        <w:rPr>
+          <w:i/>
+          <w:iCs/>
+          <w:color w:val="0070C0"/>
+        </w:rPr>
         <w:lastRenderedPageBreak/>
-        <w:t xml:space="preserve">the abnormality of ocean color in the Red Sea during HAB events. To achieve this, we processed false-color composite MODIS images by combining </w:t>
-      </w:r>
-      <w:proofErr w:type="spellStart"/>
-      <w:r>
+        <w:t>features caused by non-pigment materials such as sediment, corals and shallow bathymetry. Secondly, to investigate Chl-a concentrations during a HAB event, we examined satellite</w:t>
+      </w:r>
+      <w:r>
+        <w:rPr>
+          <w:i/>
+          <w:iCs/>
+          <w:color w:val="0070C0"/>
+        </w:rPr>
+        <w:t>-</w:t>
+      </w:r>
+      <w:r>
+        <w:rPr>
+          <w:i/>
+          <w:iCs/>
+          <w:color w:val="0070C0"/>
+        </w:rPr>
+        <w:t xml:space="preserve">derived Chl-a generated using the ABI algorithm. Gokul and Shanmugam [19] demonstrated that satellite-derived ABI Chl-a can effectively estimate Chl-a values associated with HABs, and discriminate algal bloom patches from other non-algal particles in optically complex coastal waters. In addition, based on the satellite derived </w:t>
+      </w:r>
+      <w:proofErr w:type="spellStart"/>
+      <w:r>
+        <w:rPr>
+          <w:i/>
+          <w:iCs/>
+          <w:color w:val="0070C0"/>
+        </w:rPr>
         <w:t>Rrs</w:t>
       </w:r>
       <w:proofErr w:type="spellEnd"/>
       <w:r>
-        <w:t xml:space="preserve"> in the NIR, green and blue wavelength bands (also known as the RGB band). Hu et al. [53] demonstrated that false color imagery can easily distinguish between dark features caused by high absorption of light related to the presence of Chl-a, and bright features caused by non-pigment materials such as sediment, corals and shallow bathymetry. Secondly, to investigate Chl-a concentrations during a HAB event, we examined satellite</w:t>
-      </w:r>
-      <w:r>
-        <w:t>-</w:t>
-      </w:r>
-      <w:r>
-        <w:t xml:space="preserve">derived Chl-a generated using the ABI algorithm. Gokul and Shanmugam [19] demonstrated that satellite-derived ABI Chl-a can effectively estimate Chl-a values associated with HABs, and discriminate algal bloom patches from other non-algal particles in optically complex coastal waters. In addition, based on the satellite derived </w:t>
-      </w:r>
-      <w:proofErr w:type="spellStart"/>
-      <w:r>
-        <w:t>Rrs</w:t>
-      </w:r>
-      <w:proofErr w:type="spellEnd"/>
-      <w:r>
-        <w:t xml:space="preserve"> spectra (training dataset) and its second-order derivatives of different phytoplankton functional types (PFTs), we produced bloom maps in order to detect the presence/absence and map the spatial distribution of differ</w:t>
-      </w:r>
-      <w:r>
-        <w:t/>
-      </w:r>
-      <w:proofErr w:type="spellStart"/>
-      <w:r>
-        <w:t>ent</w:t>
-      </w:r>
-      <w:proofErr w:type="spellEnd"/>
-      <w:r>
-        <w:t xml:space="preserve"> phytoplankton species that were known for HAB outbreaks in the Red Sea (see Fig 2). Finally, in situ measurements of the different phytoplankton cell counts (related to these HAB species) were used for the validation of the model results</w:t>
+        <w:rPr>
+          <w:i/>
+          <w:iCs/>
+          <w:color w:val="0070C0"/>
+        </w:rPr>
+        <w:t xml:space="preserve"> spectra (training dataset) and its second-order derivatives of different phytoplankton functional types (PFTs), we produced bloom maps in order to detect the presence/absence and map the spatial distribution of different phytoplankton species that were known for HAB outbreaks in the Red Sea (see Fig 2). Finally, in situ measurements of the different phytoplankton cell counts (related to these HAB species) were used for the validation of the model results</w:t>
       </w:r>
     </w:p>
     <w:p/>
@@ -5910,6 +6950,7 @@
           <w:noProof/>
           <w:lang w:val="en-GB" w:bidi="he-IL"/>
         </w:rPr>
+        <w:lastRenderedPageBreak/>
         <mc:AlternateContent>
           <mc:Choice Requires="wps">
             <w:drawing>
@@ -6071,7 +7112,7 @@
                     <pic:cNvPicPr/>
                   </pic:nvPicPr>
                   <pic:blipFill rotWithShape="1">
-                    <a:blip r:embed="rId21">
+                    <a:blip r:embed="rId20">
                       <a:extLst>
                         <a:ext uri="{28A0092B-C50C-407E-A947-70E740481C1C}">
                           <a14:useLocalDpi xmlns:a14="http://schemas.microsoft.com/office/drawing/2010/main" val="0"/>
@@ -6278,9 +7319,9 @@
 <file path=word/numbering.xml><?xml version="1.0" encoding="utf-8"?>
 <w:numbering xmlns:wpc="http://schemas.microsoft.com/office/word/2010/wordprocessingCanvas" xmlns:cx="http://schemas.microsoft.com/office/drawing/2014/chartex" xmlns:cx1="http://schemas.microsoft.com/office/drawing/2015/9/8/chartex" xmlns:cx2="http://schemas.microsoft.com/office/drawing/2015/10/21/chartex" xmlns:cx3="http://schemas.microsoft.com/office/drawing/2016/5/9/chartex" xmlns:cx4="http://schemas.microsoft.com/office/drawing/2016/5/10/chartex" xmlns:cx5="http://schemas.microsoft.com/office/drawing/2016/5/11/chartex" xmlns:cx6="http://schemas.microsoft.com/office/drawing/2016/5/12/chartex" xmlns:cx7="http://schemas.microsoft.com/office/drawing/2016/5/13/chartex" xmlns:cx8="http://schemas.microsoft.com/office/drawing/2016/5/14/chartex" xmlns:mc="http://schemas.openxmlformats.org/markup-compatibility/2006" xmlns:aink="http://schemas.microsoft.com/office/drawing/2016/ink" xmlns:am3d="http://schemas.microsoft.com/office/drawing/2017/model3d" xmlns:o="urn:schemas-microsoft-com:office:office" xmlns:r="http://schemas.openxmlformats.org/officeDocument/2006/relationships" xmlns:m="http://schemas.openxmlformats.org/officeDocument/2006/math" xmlns:v="urn:schemas-microsoft-com:vml" xmlns:wp14="http://schemas.microsoft.com/office/word/2010/wordprocessingDrawing" xmlns:wp="http://schemas.openxmlformats.org/drawingml/2006/wordprocessingDrawing" xmlns:w10="urn:schemas-microsoft-com:office:word" xmlns:w="http://schemas.openxmlformats.org/wordprocessingml/2006/main" xmlns:w14="http://schemas.microsoft.com/office/word/2010/wordml" xmlns:w15="http://schemas.microsoft.com/office/word/2012/wordml" xmlns:w16cex="http://schemas.microsoft.com/office/word/2018/wordml/cex" xmlns:w16cid="http://schemas.microsoft.com/office/word/2016/wordml/cid" xmlns:w16="http://schemas.microsoft.com/office/word/2018/wordml" xmlns:w16sdtdh="http://schemas.microsoft.com/office/word/2020/wordml/sdtdatahash" xmlns:w16se="http://schemas.microsoft.com/office/word/2015/wordml/symex" xmlns:wpg="http://schemas.microsoft.com/office/word/2010/wordprocessingGroup" xmlns:wpi="http://schemas.microsoft.com/office/word/2010/wordprocessingInk" xmlns:wne="http://schemas.microsoft.com/office/word/2006/wordml" xmlns:wps="http://schemas.microsoft.com/office/word/2010/wordprocessingShape" mc:Ignorable="w14 w15 w16se w16cid w16 w16cex w16sdtdh wp14">
   <w:abstractNum w:abstractNumId="0" w15:restartNumberingAfterBreak="0">
-    <w:nsid w:val="2D7938DD"/>
+    <w:nsid w:val="18E66FFF"/>
     <w:multiLevelType w:val="hybridMultilevel"/>
-    <w:tmpl w:val="53986414"/>
+    <w:tmpl w:val="CC1C0648"/>
     <w:lvl w:ilvl="0" w:tplc="04090001">
       <w:start w:val="1"/>
       <w:numFmt w:val="bullet"/>
@@ -6390,7 +7431,215 @@
       </w:rPr>
     </w:lvl>
   </w:abstractNum>
+  <w:abstractNum w:abstractNumId="1" w15:restartNumberingAfterBreak="0">
+    <w:nsid w:val="2D7938DD"/>
+    <w:multiLevelType w:val="hybridMultilevel"/>
+    <w:tmpl w:val="53986414"/>
+    <w:lvl w:ilvl="0" w:tplc="04090001">
+      <w:start w:val="1"/>
+      <w:numFmt w:val="bullet"/>
+      <w:lvlText w:val=""/>
+      <w:lvlJc w:val="left"/>
+      <w:pPr>
+        <w:ind w:left="720" w:hanging="360"/>
+      </w:pPr>
+      <w:rPr>
+        <w:rFonts w:ascii="Symbol" w:hAnsi="Symbol" w:hint="default"/>
+      </w:rPr>
+    </w:lvl>
+    <w:lvl w:ilvl="1" w:tplc="04090003" w:tentative="1">
+      <w:start w:val="1"/>
+      <w:numFmt w:val="bullet"/>
+      <w:lvlText w:val="o"/>
+      <w:lvlJc w:val="left"/>
+      <w:pPr>
+        <w:ind w:left="1440" w:hanging="360"/>
+      </w:pPr>
+      <w:rPr>
+        <w:rFonts w:ascii="Courier New" w:hAnsi="Courier New" w:cs="Courier New" w:hint="default"/>
+      </w:rPr>
+    </w:lvl>
+    <w:lvl w:ilvl="2" w:tplc="04090005" w:tentative="1">
+      <w:start w:val="1"/>
+      <w:numFmt w:val="bullet"/>
+      <w:lvlText w:val=""/>
+      <w:lvlJc w:val="left"/>
+      <w:pPr>
+        <w:ind w:left="2160" w:hanging="360"/>
+      </w:pPr>
+      <w:rPr>
+        <w:rFonts w:ascii="Wingdings" w:hAnsi="Wingdings" w:hint="default"/>
+      </w:rPr>
+    </w:lvl>
+    <w:lvl w:ilvl="3" w:tplc="04090001" w:tentative="1">
+      <w:start w:val="1"/>
+      <w:numFmt w:val="bullet"/>
+      <w:lvlText w:val=""/>
+      <w:lvlJc w:val="left"/>
+      <w:pPr>
+        <w:ind w:left="2880" w:hanging="360"/>
+      </w:pPr>
+      <w:rPr>
+        <w:rFonts w:ascii="Symbol" w:hAnsi="Symbol" w:hint="default"/>
+      </w:rPr>
+    </w:lvl>
+    <w:lvl w:ilvl="4" w:tplc="04090003" w:tentative="1">
+      <w:start w:val="1"/>
+      <w:numFmt w:val="bullet"/>
+      <w:lvlText w:val="o"/>
+      <w:lvlJc w:val="left"/>
+      <w:pPr>
+        <w:ind w:left="3600" w:hanging="360"/>
+      </w:pPr>
+      <w:rPr>
+        <w:rFonts w:ascii="Courier New" w:hAnsi="Courier New" w:cs="Courier New" w:hint="default"/>
+      </w:rPr>
+    </w:lvl>
+    <w:lvl w:ilvl="5" w:tplc="04090005" w:tentative="1">
+      <w:start w:val="1"/>
+      <w:numFmt w:val="bullet"/>
+      <w:lvlText w:val=""/>
+      <w:lvlJc w:val="left"/>
+      <w:pPr>
+        <w:ind w:left="4320" w:hanging="360"/>
+      </w:pPr>
+      <w:rPr>
+        <w:rFonts w:ascii="Wingdings" w:hAnsi="Wingdings" w:hint="default"/>
+      </w:rPr>
+    </w:lvl>
+    <w:lvl w:ilvl="6" w:tplc="04090001" w:tentative="1">
+      <w:start w:val="1"/>
+      <w:numFmt w:val="bullet"/>
+      <w:lvlText w:val=""/>
+      <w:lvlJc w:val="left"/>
+      <w:pPr>
+        <w:ind w:left="5040" w:hanging="360"/>
+      </w:pPr>
+      <w:rPr>
+        <w:rFonts w:ascii="Symbol" w:hAnsi="Symbol" w:hint="default"/>
+      </w:rPr>
+    </w:lvl>
+    <w:lvl w:ilvl="7" w:tplc="04090003" w:tentative="1">
+      <w:start w:val="1"/>
+      <w:numFmt w:val="bullet"/>
+      <w:lvlText w:val="o"/>
+      <w:lvlJc w:val="left"/>
+      <w:pPr>
+        <w:ind w:left="5760" w:hanging="360"/>
+      </w:pPr>
+      <w:rPr>
+        <w:rFonts w:ascii="Courier New" w:hAnsi="Courier New" w:cs="Courier New" w:hint="default"/>
+      </w:rPr>
+    </w:lvl>
+    <w:lvl w:ilvl="8" w:tplc="04090005" w:tentative="1">
+      <w:start w:val="1"/>
+      <w:numFmt w:val="bullet"/>
+      <w:lvlText w:val=""/>
+      <w:lvlJc w:val="left"/>
+      <w:pPr>
+        <w:ind w:left="6480" w:hanging="360"/>
+      </w:pPr>
+      <w:rPr>
+        <w:rFonts w:ascii="Wingdings" w:hAnsi="Wingdings" w:hint="default"/>
+      </w:rPr>
+    </w:lvl>
+  </w:abstractNum>
+  <w:abstractNum w:abstractNumId="2" w15:restartNumberingAfterBreak="0">
+    <w:nsid w:val="44385745"/>
+    <w:multiLevelType w:val="hybridMultilevel"/>
+    <w:tmpl w:val="4C8AA250"/>
+    <w:lvl w:ilvl="0" w:tplc="CDFCF53A">
+      <w:start w:val="1"/>
+      <w:numFmt w:val="lowerRoman"/>
+      <w:lvlText w:val="(%1)"/>
+      <w:lvlJc w:val="left"/>
+      <w:pPr>
+        <w:ind w:left="1440" w:hanging="1080"/>
+      </w:pPr>
+      <w:rPr>
+        <w:rFonts w:hint="default"/>
+      </w:rPr>
+    </w:lvl>
+    <w:lvl w:ilvl="1" w:tplc="04090019" w:tentative="1">
+      <w:start w:val="1"/>
+      <w:numFmt w:val="lowerLetter"/>
+      <w:lvlText w:val="%2."/>
+      <w:lvlJc w:val="left"/>
+      <w:pPr>
+        <w:ind w:left="1440" w:hanging="360"/>
+      </w:pPr>
+    </w:lvl>
+    <w:lvl w:ilvl="2" w:tplc="0409001B" w:tentative="1">
+      <w:start w:val="1"/>
+      <w:numFmt w:val="lowerRoman"/>
+      <w:lvlText w:val="%3."/>
+      <w:lvlJc w:val="right"/>
+      <w:pPr>
+        <w:ind w:left="2160" w:hanging="180"/>
+      </w:pPr>
+    </w:lvl>
+    <w:lvl w:ilvl="3" w:tplc="0409000F" w:tentative="1">
+      <w:start w:val="1"/>
+      <w:numFmt w:val="decimal"/>
+      <w:lvlText w:val="%4."/>
+      <w:lvlJc w:val="left"/>
+      <w:pPr>
+        <w:ind w:left="2880" w:hanging="360"/>
+      </w:pPr>
+    </w:lvl>
+    <w:lvl w:ilvl="4" w:tplc="04090019" w:tentative="1">
+      <w:start w:val="1"/>
+      <w:numFmt w:val="lowerLetter"/>
+      <w:lvlText w:val="%5."/>
+      <w:lvlJc w:val="left"/>
+      <w:pPr>
+        <w:ind w:left="3600" w:hanging="360"/>
+      </w:pPr>
+    </w:lvl>
+    <w:lvl w:ilvl="5" w:tplc="0409001B" w:tentative="1">
+      <w:start w:val="1"/>
+      <w:numFmt w:val="lowerRoman"/>
+      <w:lvlText w:val="%6."/>
+      <w:lvlJc w:val="right"/>
+      <w:pPr>
+        <w:ind w:left="4320" w:hanging="180"/>
+      </w:pPr>
+    </w:lvl>
+    <w:lvl w:ilvl="6" w:tplc="0409000F" w:tentative="1">
+      <w:start w:val="1"/>
+      <w:numFmt w:val="decimal"/>
+      <w:lvlText w:val="%7."/>
+      <w:lvlJc w:val="left"/>
+      <w:pPr>
+        <w:ind w:left="5040" w:hanging="360"/>
+      </w:pPr>
+    </w:lvl>
+    <w:lvl w:ilvl="7" w:tplc="04090019" w:tentative="1">
+      <w:start w:val="1"/>
+      <w:numFmt w:val="lowerLetter"/>
+      <w:lvlText w:val="%8."/>
+      <w:lvlJc w:val="left"/>
+      <w:pPr>
+        <w:ind w:left="5760" w:hanging="360"/>
+      </w:pPr>
+    </w:lvl>
+    <w:lvl w:ilvl="8" w:tplc="0409001B" w:tentative="1">
+      <w:start w:val="1"/>
+      <w:numFmt w:val="lowerRoman"/>
+      <w:lvlText w:val="%9."/>
+      <w:lvlJc w:val="right"/>
+      <w:pPr>
+        <w:ind w:left="6480" w:hanging="180"/>
+      </w:pPr>
+    </w:lvl>
+  </w:abstractNum>
   <w:num w:numId="1">
+    <w:abstractNumId w:val="1"/>
+  </w:num>
+  <w:num w:numId="2">
+    <w:abstractNumId w:val="2"/>
+  </w:num>
+  <w:num w:numId="3">
     <w:abstractNumId w:val="0"/>
   </w:num>
 </w:numbering>
@@ -7035,9 +8284,10 @@
   </w:compat>
   <w:rsids>
     <w:rsidRoot w:val="009A63E8"/>
+    <w:rsid w:val="000F6E17"/>
     <w:rsid w:val="005E03EB"/>
-    <w:rsid w:val="00930EDB"/>
     <w:rsid w:val="009A63E8"/>
+    <w:rsid w:val="00A369A3"/>
     <w:rsid w:val="00EB2980"/>
   </w:rsids>
   <m:mathPr>

</xml_diff>